<commit_message>
Working post and Documets update
</commit_message>
<xml_diff>
--- a/DP_Ex03_TemplateForStudents.docx
+++ b/DP_Ex03_TemplateForStudents.docx
@@ -4,18 +4,16 @@
   <w:body>
     <w:p>
       <w:pPr>
-        <w:pStyle w:val="3"/>
-        <w:rPr>
-          <w:rFonts w:hint="cs"/>
-          <w:rtl/>
-        </w:rPr>
-      </w:pPr>
-      <w:bookmarkStart w:id="0" w:name="_GoBack"/>
-      <w:bookmarkEnd w:id="0"/>
+        <w:pStyle w:val="Heading3"/>
+        <w:rPr>
+          <w:rFonts w:hint="cs"/>
+          <w:rtl/>
+        </w:rPr>
+      </w:pPr>
     </w:p>
     <w:p>
       <w:pPr>
-        <w:pStyle w:val="3"/>
+        <w:pStyle w:val="Heading3"/>
         <w:rPr>
           <w:rtl/>
         </w:rPr>
@@ -41,7 +39,7 @@
           <w:rFonts w:hint="cs"/>
           <w:rtl/>
         </w:rPr>
-        <w:t>[תיאור קצר של הפיצ'ר הראשון]</w:t>
+        <w:t>הצגת חמשת התמונות של המשתמש שקיבלו הכי הרבה לייקים.</w:t>
       </w:r>
     </w:p>
     <w:p>
@@ -52,25 +50,76 @@
         </w:numPr>
         <w:spacing w:after="0" w:line="240" w:lineRule="auto"/>
         <w:ind w:right="-426"/>
-      </w:pPr>
-      <w:r>
-        <w:rPr>
-          <w:rFonts w:hint="cs"/>
-          <w:rtl/>
-        </w:rPr>
-        <w:t>[תיאור קצר של הפיצ'ר הראשון]</w:t>
+        <w:rPr>
+          <w:rFonts w:hint="cs"/>
+        </w:rPr>
+      </w:pPr>
+      <w:r>
+        <w:rPr>
+          <w:rFonts w:hint="cs"/>
+          <w:rtl/>
+        </w:rPr>
+        <w:t>הצגת רשימה של אנשים מפורסמים שנולדו באותו תאריך (בלי שנה) עם המשתמש.</w:t>
       </w:r>
     </w:p>
     <w:p>
       <w:pPr>
         <w:spacing w:after="0" w:line="240" w:lineRule="auto"/>
-        <w:ind w:left="720" w:right="-426"/>
-      </w:pPr>
+        <w:ind w:right="720"/>
+        <w:rPr>
+          <w:rFonts w:hint="cs"/>
+          <w:rtl/>
+        </w:rPr>
+      </w:pPr>
+      <w:r>
+        <w:rPr>
+          <w:rFonts w:hint="cs"/>
+          <w:rtl/>
+        </w:rPr>
+        <w:t xml:space="preserve">תוספת: </w:t>
+      </w:r>
     </w:p>
     <w:p>
       <w:pPr>
-        <w:pStyle w:val="3"/>
-        <w:rPr>
+        <w:numPr>
+          <w:ilvl w:val="0"/>
+          <w:numId w:val="1"/>
+        </w:numPr>
+        <w:spacing w:after="0" w:line="240" w:lineRule="auto"/>
+      </w:pPr>
+      <w:r>
+        <w:rPr>
+          <w:rFonts w:hint="cs"/>
+          <w:rtl/>
+        </w:rPr>
+        <w:t xml:space="preserve">הצגת חמשת התמונות של המשתמש שקיבלו הכי הרבה </w:t>
+      </w:r>
+      <w:r>
+        <w:rPr>
+          <w:rFonts w:hint="cs"/>
+          <w:rtl/>
+        </w:rPr>
+        <w:t>תגובות</w:t>
+      </w:r>
+      <w:r>
+        <w:rPr>
+          <w:rFonts w:hint="cs"/>
+          <w:rtl/>
+        </w:rPr>
+        <w:t>.</w:t>
+      </w:r>
+    </w:p>
+    <w:p>
+      <w:pPr>
+        <w:spacing w:after="0" w:line="240" w:lineRule="auto"/>
+        <w:ind w:left="720" w:right="-426"/>
+      </w:pPr>
+    </w:p>
+    <w:p>
+      <w:pPr>
+        <w:pStyle w:val="Heading3"/>
+        <w:rPr>
+          <w:rFonts w:hint="cs"/>
           <w:rtl/>
         </w:rPr>
       </w:pPr>
@@ -92,7 +141,10 @@
           <w:rFonts w:hint="cs"/>
           <w:rtl/>
         </w:rPr>
-        <w:t xml:space="preserve"> [שם התבנית]</w:t>
+        <w:t xml:space="preserve"> </w:t>
+      </w:r>
+      <w:r>
+        <w:t>Strategy</w:t>
       </w:r>
     </w:p>
     <w:p>
@@ -122,7 +174,17 @@
           <w:rFonts w:hint="cs"/>
           <w:rtl/>
         </w:rPr>
-        <w:t>[תיאור הסיבה / הצורך בשימוש בתבנית במערכת שלכם]</w:t>
+        <w:t xml:space="preserve">במערכת יש קוד אלגוריתמי של השוואה בין אובייקטים על מנת לייצר את הפיצ'ר של חמשת התמונות (או עם הכי הרבה לייקים או הכי הרבה תגובות). לכן, ייצרנו </w:t>
+      </w:r>
+      <w:r>
+        <w:t>Strategy</w:t>
+      </w:r>
+      <w:r>
+        <w:rPr>
+          <w:rFonts w:hint="cs"/>
+          <w:rtl/>
+        </w:rPr>
+        <w:t xml:space="preserve"> שבעזרתו אנחנו יכולים להוסיף את ההשוואות לפי החלטת המשתמש.</w:t>
       </w:r>
       <w:r>
         <w:rPr>
@@ -152,20 +214,133 @@
       <w:pPr>
         <w:spacing w:after="0" w:line="240" w:lineRule="auto"/>
         <w:ind w:right="720"/>
-      </w:pPr>
-      <w:r>
-        <w:rPr>
-          <w:rFonts w:hint="cs"/>
-          <w:rtl/>
-        </w:rPr>
-        <w:t>[תיאור המימוש</w:t>
-      </w:r>
-      <w:r>
-        <w:rPr>
-          <w:rFonts w:hint="cs"/>
-          <w:rtl/>
-        </w:rPr>
-        <w:t xml:space="preserve"> והיכן ניתן למצוא אותו בקוד]</w:t>
+        <w:rPr>
+          <w:rFonts w:hint="cs"/>
+          <w:rtl/>
+        </w:rPr>
+      </w:pPr>
+      <w:r>
+        <w:rPr>
+          <w:rFonts w:hint="cs"/>
+          <w:rtl/>
+        </w:rPr>
+        <w:t xml:space="preserve">הוספנו ל- </w:t>
+      </w:r>
+      <w:proofErr w:type="spellStart"/>
+      <w:r>
+        <w:t>FormFb</w:t>
+      </w:r>
+      <w:proofErr w:type="spellEnd"/>
+      <w:r>
+        <w:rPr>
+          <w:rFonts w:hint="cs"/>
+          <w:rtl/>
+        </w:rPr>
+        <w:t xml:space="preserve"> הכללי שלנו החזקת רפרנס ל</w:t>
+      </w:r>
+      <w:r>
+        <w:t xml:space="preserve"> interface</w:t>
+      </w:r>
+      <w:r>
+        <w:rPr>
+          <w:rFonts w:hint="cs"/>
+          <w:rtl/>
+        </w:rPr>
+        <w:t xml:space="preserve"> שנקרא </w:t>
+      </w:r>
+      <w:proofErr w:type="spellStart"/>
+      <w:r>
+        <w:t>ICompare</w:t>
+      </w:r>
+      <w:proofErr w:type="spellEnd"/>
+      <w:r>
+        <w:rPr>
+          <w:rFonts w:hint="cs"/>
+          <w:rtl/>
+        </w:rPr>
+        <w:t xml:space="preserve">. כך עבור הטופס הספציפי </w:t>
+      </w:r>
+      <w:proofErr w:type="spellStart"/>
+      <w:r>
+        <w:t>FormComparedPhotos</w:t>
+      </w:r>
+      <w:proofErr w:type="spellEnd"/>
+      <w:r>
+        <w:rPr>
+          <w:rFonts w:hint="cs"/>
+          <w:rtl/>
+        </w:rPr>
+        <w:t xml:space="preserve"> יש לנו את הרפרנס הרלוונטי. ב- </w:t>
+      </w:r>
+      <w:r>
+        <w:t>interface</w:t>
+      </w:r>
+      <w:r>
+        <w:rPr>
+          <w:rFonts w:hint="cs"/>
+          <w:rtl/>
+        </w:rPr>
+        <w:t xml:space="preserve"> שלנו </w:t>
+      </w:r>
+      <w:proofErr w:type="spellStart"/>
+      <w:r>
+        <w:t>ICompare</w:t>
+      </w:r>
+      <w:proofErr w:type="spellEnd"/>
+      <w:r>
+        <w:rPr>
+          <w:rFonts w:hint="cs"/>
+          <w:rtl/>
+        </w:rPr>
+        <w:t xml:space="preserve"> יש את כל החתימות של המתודות הרלוונטיות בהן נעשה שימוש בתוכן הקשור לאובייקט ההשוואה. עבור כל לוגיקת השוואה ייצרנו מחלקה הממשת את </w:t>
+      </w:r>
+      <w:proofErr w:type="spellStart"/>
+      <w:r>
+        <w:t>ICompare</w:t>
+      </w:r>
+      <w:proofErr w:type="spellEnd"/>
+      <w:r>
+        <w:rPr>
+          <w:rFonts w:hint="cs"/>
+          <w:rtl/>
+        </w:rPr>
+        <w:t xml:space="preserve">. יש שתיים כאלה- </w:t>
+      </w:r>
+      <w:proofErr w:type="spellStart"/>
+      <w:r>
+        <w:t>GetMostCommentatedPhotos</w:t>
+      </w:r>
+      <w:proofErr w:type="spellEnd"/>
+      <w:r>
+        <w:rPr>
+          <w:rFonts w:hint="cs"/>
+          <w:rtl/>
+        </w:rPr>
+        <w:t xml:space="preserve"> ו- </w:t>
+      </w:r>
+      <w:proofErr w:type="spellStart"/>
+      <w:r>
+        <w:t>GetMostLikeablePhotos</w:t>
+      </w:r>
+      <w:proofErr w:type="spellEnd"/>
+      <w:r>
+        <w:rPr>
+          <w:rFonts w:hint="cs"/>
+          <w:rtl/>
+        </w:rPr>
+        <w:t xml:space="preserve">. בכל אחת ממומשת לוגיקת ההשוואה הנדרשת ובנוסף ממומשות מספר תוספות הנחוצות במהלך השימוש ב- </w:t>
+      </w:r>
+      <w:proofErr w:type="spellStart"/>
+      <w:r>
+        <w:t>ICompare</w:t>
+      </w:r>
+      <w:proofErr w:type="spellEnd"/>
+      <w:r>
+        <w:rPr>
+          <w:rFonts w:hint="cs"/>
+          <w:rtl/>
+        </w:rPr>
+        <w:t>.</w:t>
       </w:r>
     </w:p>
     <w:p>
@@ -196,44 +371,51 @@
       </w:pPr>
       <w:r>
         <w:rPr>
-          <w:rFonts w:hint="cs"/>
-          <w:rtl/>
-        </w:rPr>
-        <w:t>[</w:t>
-      </w:r>
-      <w:r>
-        <w:t>sequence diagram</w:t>
-      </w:r>
-      <w:r>
-        <w:rPr>
-          <w:rFonts w:hint="cs"/>
-          <w:rtl/>
-        </w:rPr>
-        <w:t xml:space="preserve"> שמציגה את התהליך שקשור לתבנית</w:t>
-      </w:r>
-      <w:r>
-        <w:rPr>
-          <w:rFonts w:hint="cs"/>
-          <w:rtl/>
-        </w:rPr>
-        <w:t xml:space="preserve"> והאינטראקציה בין המחלקות</w:t>
-      </w:r>
-      <w:r>
-        <w:rPr>
-          <w:rFonts w:hint="cs"/>
-          <w:rtl/>
-        </w:rPr>
-        <w:t>]</w:t>
-      </w:r>
-    </w:p>
-    <w:p>
-      <w:pPr>
-        <w:spacing w:after="0" w:line="240" w:lineRule="auto"/>
-        <w:ind w:right="720"/>
-        <w:rPr>
-          <w:rtl/>
-        </w:rPr>
-      </w:pPr>
+          <w:noProof/>
+          <w:rtl/>
+        </w:rPr>
+        <w:drawing>
+          <wp:inline distT="0" distB="0" distL="0" distR="0">
+            <wp:extent cx="4616663" cy="2181313"/>
+            <wp:effectExtent l="0" t="0" r="0" b="0"/>
+            <wp:docPr id="7" name="Picture 7"/>
+            <wp:cNvGraphicFramePr>
+              <a:graphicFrameLocks xmlns:a="http://schemas.openxmlformats.org/drawingml/2006/main" noChangeAspect="1"/>
+            </wp:cNvGraphicFramePr>
+            <a:graphic xmlns:a="http://schemas.openxmlformats.org/drawingml/2006/main">
+              <a:graphicData uri="http://schemas.openxmlformats.org/drawingml/2006/picture">
+                <pic:pic xmlns:pic="http://schemas.openxmlformats.org/drawingml/2006/picture">
+                  <pic:nvPicPr>
+                    <pic:cNvPr id="0" name="StrategySeqDiagram.jpg"/>
+                    <pic:cNvPicPr/>
+                  </pic:nvPicPr>
+                  <pic:blipFill>
+                    <a:blip r:embed="rId10">
+                      <a:extLst>
+                        <a:ext uri="{28A0092B-C50C-407E-A947-70E740481C1C}">
+                          <a14:useLocalDpi xmlns:a14="http://schemas.microsoft.com/office/drawing/2010/main" val="0"/>
+                        </a:ext>
+                      </a:extLst>
+                    </a:blip>
+                    <a:stretch>
+                      <a:fillRect/>
+                    </a:stretch>
+                  </pic:blipFill>
+                  <pic:spPr>
+                    <a:xfrm>
+                      <a:off x="0" y="0"/>
+                      <a:ext cx="4620975" cy="2183351"/>
+                    </a:xfrm>
+                    <a:prstGeom prst="rect">
+                      <a:avLst/>
+                    </a:prstGeom>
+                  </pic:spPr>
+                </pic:pic>
+              </a:graphicData>
+            </a:graphic>
+          </wp:inline>
+        </w:drawing>
+      </w:r>
     </w:p>
     <w:p>
       <w:pPr>
@@ -242,92 +424,292 @@
           <w:numId w:val="1"/>
         </w:numPr>
         <w:spacing w:after="0" w:line="240" w:lineRule="auto"/>
+        <w:rPr>
+          <w:rFonts w:hint="cs"/>
+        </w:rPr>
       </w:pPr>
       <w:r>
         <w:t>Class Diagram</w:t>
-      </w:r>
-      <w:r>
-        <w:rPr>
-          <w:rFonts w:hint="cs"/>
-          <w:rtl/>
-        </w:rPr>
-        <w:tab/>
       </w:r>
     </w:p>
     <w:p>
       <w:pPr>
         <w:spacing w:after="0" w:line="240" w:lineRule="auto"/>
         <w:ind w:right="720"/>
-        <w:rPr>
-          <w:rtl/>
-        </w:rPr>
-      </w:pPr>
-      <w:r>
-        <w:rPr>
-          <w:rFonts w:hint="cs"/>
-          <w:rtl/>
-        </w:rPr>
-        <w:t>[</w:t>
-      </w:r>
-      <w:r>
-        <w:t>class diagram</w:t>
-      </w:r>
-      <w:r>
-        <w:rPr>
-          <w:rFonts w:hint="cs"/>
-          <w:rtl/>
-        </w:rPr>
-        <w:t xml:space="preserve"> שמתארת את המחלקות שלכם שמעורבות בתבנית (תיאור מלא שכולל </w:t>
-      </w:r>
-      <w:r>
-        <w:t>Properties</w:t>
-      </w:r>
-      <w:r>
-        <w:rPr>
-          <w:rFonts w:hint="cs"/>
-          <w:rtl/>
-        </w:rPr>
-        <w:t xml:space="preserve"> ו- </w:t>
-      </w:r>
-      <w:r>
-        <w:t>Methods</w:t>
-      </w:r>
-      <w:r>
-        <w:rPr>
-          <w:rFonts w:hint="cs"/>
-          <w:rtl/>
-        </w:rPr>
-        <w:t>) והיחסים ביניהם (תאור מלא עבור כל יחס כפי שלמדנו בכיתה). עבור כל מחלקה שלכם, כיתבו מי המקבילה שלה (אם יש כזו) בתבנית (</w:t>
-      </w:r>
-      <w:r>
-        <w:t>Pattern</w:t>
-      </w:r>
-      <w:r>
-        <w:rPr>
-          <w:rFonts w:hint="cs"/>
-          <w:rtl/>
-        </w:rPr>
-        <w:t>) שבחרתם</w:t>
-      </w:r>
+      </w:pPr>
     </w:p>
     <w:p>
       <w:pPr>
         <w:spacing w:after="0" w:line="240" w:lineRule="auto"/>
         <w:ind w:right="720"/>
         <w:rPr>
-          <w:rtl/>
-        </w:rPr>
-      </w:pPr>
+          <w:rFonts w:hint="cs"/>
+          <w:rtl/>
+        </w:rPr>
+      </w:pPr>
+      <w:bookmarkStart w:id="0" w:name="_GoBack"/>
+      <w:r>
+        <w:rPr>
+          <w:noProof/>
+        </w:rPr>
+        <w:drawing>
+          <wp:inline distT="0" distB="0" distL="0" distR="0" wp14:anchorId="009080EB" wp14:editId="42AE72A4">
+            <wp:extent cx="4015409" cy="1957911"/>
+            <wp:effectExtent l="0" t="0" r="4445" b="4445"/>
+            <wp:docPr id="6" name="Picture 6"/>
+            <wp:cNvGraphicFramePr>
+              <a:graphicFrameLocks xmlns:a="http://schemas.openxmlformats.org/drawingml/2006/main" noChangeAspect="1"/>
+            </wp:cNvGraphicFramePr>
+            <a:graphic xmlns:a="http://schemas.openxmlformats.org/drawingml/2006/main">
+              <a:graphicData uri="http://schemas.openxmlformats.org/drawingml/2006/picture">
+                <pic:pic xmlns:pic="http://schemas.openxmlformats.org/drawingml/2006/picture">
+                  <pic:nvPicPr>
+                    <pic:cNvPr id="0" name="StrategyClassDiagram.jpg"/>
+                    <pic:cNvPicPr/>
+                  </pic:nvPicPr>
+                  <pic:blipFill>
+                    <a:blip r:embed="rId11" cstate="print">
+                      <a:extLst>
+                        <a:ext uri="{28A0092B-C50C-407E-A947-70E740481C1C}">
+                          <a14:useLocalDpi xmlns:a14="http://schemas.microsoft.com/office/drawing/2010/main" val="0"/>
+                        </a:ext>
+                      </a:extLst>
+                    </a:blip>
+                    <a:stretch>
+                      <a:fillRect/>
+                    </a:stretch>
+                  </pic:blipFill>
+                  <pic:spPr>
+                    <a:xfrm>
+                      <a:off x="0" y="0"/>
+                      <a:ext cx="4023874" cy="1962039"/>
+                    </a:xfrm>
+                    <a:prstGeom prst="rect">
+                      <a:avLst/>
+                    </a:prstGeom>
+                  </pic:spPr>
+                </pic:pic>
+              </a:graphicData>
+            </a:graphic>
+          </wp:inline>
+        </w:drawing>
+      </w:r>
+      <w:bookmarkEnd w:id="0"/>
     </w:p>
     <w:p>
       <w:pPr>
         <w:spacing w:after="0" w:line="240" w:lineRule="auto"/>
         <w:ind w:right="720"/>
+        <w:rPr>
+          <w:rFonts w:hint="cs"/>
+          <w:rtl/>
+        </w:rPr>
       </w:pPr>
     </w:p>
     <w:p>
       <w:pPr>
-        <w:pStyle w:val="3"/>
+        <w:spacing w:after="0" w:line="240" w:lineRule="auto"/>
+        <w:ind w:right="720"/>
+        <w:rPr>
+          <w:rFonts w:hint="cs"/>
+          <w:rtl/>
+        </w:rPr>
+      </w:pPr>
+      <w:proofErr w:type="spellStart"/>
+      <w:r>
+        <w:t>FormComparedPhotos</w:t>
+      </w:r>
+      <w:proofErr w:type="spellEnd"/>
+      <w:r>
+        <w:rPr>
+          <w:rFonts w:hint="cs"/>
+          <w:rtl/>
+        </w:rPr>
+        <w:t xml:space="preserve"> </w:t>
+      </w:r>
+      <w:r>
+        <w:rPr>
+          <w:rFonts w:hint="cs"/>
+          <w:rtl/>
+        </w:rPr>
+        <w:t>- מקביל</w:t>
+      </w:r>
+      <w:r>
+        <w:rPr>
+          <w:rFonts w:hint="cs"/>
+          <w:rtl/>
+        </w:rPr>
+        <w:t xml:space="preserve"> ל- </w:t>
+      </w:r>
+      <w:r>
+        <w:t>Context</w:t>
+      </w:r>
+      <w:r>
+        <w:rPr>
+          <w:rFonts w:hint="cs"/>
+          <w:rtl/>
+        </w:rPr>
+        <w:t xml:space="preserve"> ב- </w:t>
+      </w:r>
+      <w:r>
+        <w:t>Pattern</w:t>
+      </w:r>
+      <w:r>
+        <w:rPr>
+          <w:rFonts w:hint="cs"/>
+          <w:rtl/>
+        </w:rPr>
+        <w:t>.</w:t>
+      </w:r>
+    </w:p>
+    <w:p>
+      <w:pPr>
+        <w:spacing w:after="0" w:line="240" w:lineRule="auto"/>
+        <w:ind w:right="720"/>
+        <w:rPr>
+          <w:rFonts w:hint="cs"/>
+          <w:rtl/>
+        </w:rPr>
+      </w:pPr>
+      <w:proofErr w:type="spellStart"/>
+      <w:proofErr w:type="gramStart"/>
+      <w:r>
+        <w:t>ICompare</w:t>
+      </w:r>
+      <w:proofErr w:type="spellEnd"/>
+      <w:r>
+        <w:rPr>
+          <w:rFonts w:hint="cs"/>
+          <w:rtl/>
+        </w:rPr>
+        <w:t xml:space="preserve"> </w:t>
+      </w:r>
+      <w:r>
+        <w:rPr>
+          <w:rFonts w:hint="cs"/>
+          <w:rtl/>
+        </w:rPr>
+        <w:t xml:space="preserve">- </w:t>
+      </w:r>
+      <w:r>
+        <w:rPr>
+          <w:rFonts w:hint="cs"/>
+          <w:rtl/>
+        </w:rPr>
+        <w:t xml:space="preserve">מקביל ל- </w:t>
+      </w:r>
+      <w:r>
+        <w:t>Strategy</w:t>
+      </w:r>
+      <w:r>
+        <w:rPr>
+          <w:rFonts w:hint="cs"/>
+          <w:rtl/>
+        </w:rPr>
+        <w:t xml:space="preserve"> </w:t>
+      </w:r>
+      <w:r>
+        <w:rPr>
+          <w:rFonts w:hint="cs"/>
+          <w:rtl/>
+        </w:rPr>
+        <w:t xml:space="preserve">ב- </w:t>
+      </w:r>
+      <w:r>
+        <w:t>Pattern</w:t>
+      </w:r>
+      <w:r>
+        <w:rPr>
+          <w:rFonts w:hint="cs"/>
+          <w:rtl/>
+        </w:rPr>
+        <w:t>.</w:t>
+      </w:r>
+      <w:proofErr w:type="gramEnd"/>
+    </w:p>
+    <w:p>
+      <w:pPr>
+        <w:spacing w:after="0" w:line="240" w:lineRule="auto"/>
+        <w:ind w:right="720"/>
+        <w:rPr>
+          <w:rFonts w:hint="cs"/>
+          <w:rtl/>
+        </w:rPr>
+      </w:pPr>
+      <w:r>
+        <w:rPr>
+          <w:rFonts w:hint="cs"/>
+          <w:rtl/>
+        </w:rPr>
+        <w:t xml:space="preserve">המחלקות - </w:t>
+      </w:r>
+      <w:proofErr w:type="spellStart"/>
+      <w:r>
+        <w:t>GetMostCommentatedPhotos</w:t>
+      </w:r>
+      <w:proofErr w:type="spellEnd"/>
+      <w:r>
+        <w:rPr>
+          <w:rFonts w:hint="cs"/>
+          <w:rtl/>
+        </w:rPr>
+        <w:t xml:space="preserve"> ו- </w:t>
+      </w:r>
+      <w:proofErr w:type="spellStart"/>
+      <w:r>
+        <w:t>GetMostLikeablePhotos</w:t>
+      </w:r>
+      <w:proofErr w:type="spellEnd"/>
+      <w:r>
+        <w:rPr>
+          <w:rFonts w:hint="cs"/>
+          <w:rtl/>
+        </w:rPr>
+        <w:t xml:space="preserve"> הן ה- </w:t>
+      </w:r>
+      <w:proofErr w:type="spellStart"/>
+      <w:r>
+        <w:t>ConcreateStrategy</w:t>
+      </w:r>
+      <w:proofErr w:type="spellEnd"/>
+      <w:r>
+        <w:rPr>
+          <w:rFonts w:hint="cs"/>
+          <w:rtl/>
+        </w:rPr>
+        <w:t xml:space="preserve"> </w:t>
+      </w:r>
+      <w:r>
+        <w:rPr>
+          <w:rFonts w:hint="cs"/>
+          <w:rtl/>
+        </w:rPr>
+        <w:t xml:space="preserve">ב- </w:t>
+      </w:r>
+      <w:r>
+        <w:t>Pattern</w:t>
+      </w:r>
+      <w:r>
+        <w:rPr>
+          <w:rFonts w:hint="cs"/>
+          <w:rtl/>
+        </w:rPr>
+        <w:t>.</w:t>
+      </w:r>
+    </w:p>
+    <w:p>
+      <w:pPr>
+        <w:spacing w:after="0" w:line="240" w:lineRule="auto"/>
+        <w:ind w:right="720"/>
+        <w:rPr>
+          <w:rFonts w:hint="cs"/>
+          <w:rtl/>
+        </w:rPr>
+      </w:pPr>
+    </w:p>
+    <w:p>
+      <w:pPr>
+        <w:pStyle w:val="Heading3"/>
         <w:rPr>
           <w:rtl/>
         </w:rPr>
@@ -554,7 +936,7 @@
     </w:p>
     <w:p>
       <w:pPr>
-        <w:pStyle w:val="3"/>
+        <w:pStyle w:val="Heading3"/>
         <w:rPr>
           <w:rtl/>
         </w:rPr>
@@ -773,8 +1155,8 @@
       </w:r>
     </w:p>
     <w:sectPr>
-      <w:headerReference w:type="default" r:id="rId10"/>
-      <w:footerReference w:type="default" r:id="rId11"/>
+      <w:headerReference w:type="default" r:id="rId12"/>
+      <w:footerReference w:type="default" r:id="rId13"/>
       <w:pgSz w:w="11906" w:h="16838"/>
       <w:pgMar w:top="825" w:right="1800" w:bottom="426" w:left="1800" w:header="142" w:footer="271" w:gutter="0"/>
       <w:cols w:space="708"/>
@@ -828,7 +1210,7 @@
     <w:sdtContent>
       <w:p>
         <w:pPr>
-          <w:pStyle w:val="a5"/>
+          <w:pStyle w:val="Footer"/>
         </w:pPr>
         <w:r>
           <w:rPr>
@@ -1146,7 +1528,7 @@
 <w:hdr xmlns:wpc="http://schemas.microsoft.com/office/word/2010/wordprocessingCanvas" xmlns:mc="http://schemas.openxmlformats.org/markup-compatibility/2006" xmlns:o="urn:schemas-microsoft-com:office:office" xmlns:r="http://schemas.openxmlformats.org/officeDocument/2006/relationships" xmlns:m="http://schemas.openxmlformats.org/officeDocument/2006/math" xmlns:v="urn:schemas-microsoft-com:vml" xmlns:wp14="http://schemas.microsoft.com/office/word/2010/wordprocessingDrawing" xmlns:wp="http://schemas.openxmlformats.org/drawingml/2006/wordprocessingDrawing" xmlns:w10="urn:schemas-microsoft-com:office:word" xmlns:w="http://schemas.openxmlformats.org/wordprocessingml/2006/main" xmlns:w14="http://schemas.microsoft.com/office/word/2010/wordml" xmlns:wpg="http://schemas.microsoft.com/office/word/2010/wordprocessingGroup" xmlns:wpi="http://schemas.microsoft.com/office/word/2010/wordprocessingInk" xmlns:wne="http://schemas.microsoft.com/office/word/2006/wordml" xmlns:wps="http://schemas.microsoft.com/office/word/2010/wordprocessingShape" mc:Ignorable="w14 wp14">
   <w:p>
     <w:pPr>
-      <w:pStyle w:val="a3"/>
+      <w:pStyle w:val="Header"/>
       <w:tabs>
         <w:tab w:val="clear" w:pos="4153"/>
         <w:tab w:val="clear" w:pos="8306"/>
@@ -1212,23 +1594,13 @@
         </wp:anchor>
       </w:drawing>
     </w:r>
-    <w:proofErr w:type="spellStart"/>
     <w:r>
       <w:rPr>
         <w:rFonts w:ascii="Arial" w:hAnsi="Arial" w:cs="Arial" w:hint="cs"/>
         <w:color w:val="595959" w:themeColor="text1" w:themeTint="A6"/>
         <w:rtl/>
       </w:rPr>
-      <w:t>תיכנות</w:t>
-    </w:r>
-    <w:proofErr w:type="spellEnd"/>
-    <w:r>
-      <w:rPr>
-        <w:rFonts w:ascii="Arial" w:hAnsi="Arial" w:cs="Arial" w:hint="cs"/>
-        <w:color w:val="595959" w:themeColor="text1" w:themeTint="A6"/>
-        <w:rtl/>
-      </w:rPr>
-      <w:t xml:space="preserve"> יישומי בעזרת </w:t>
+      <w:t xml:space="preserve">תיכנות יישומי בעזרת </w:t>
     </w:r>
     <w:r>
       <w:rPr>
@@ -1284,7 +1656,7 @@
   </w:p>
   <w:p>
     <w:pPr>
-      <w:pStyle w:val="a3"/>
+      <w:pStyle w:val="Header"/>
       <w:tabs>
         <w:tab w:val="clear" w:pos="4153"/>
         <w:tab w:val="clear" w:pos="8306"/>
@@ -1301,7 +1673,7 @@
   </w:p>
   <w:p>
     <w:pPr>
-      <w:pStyle w:val="a3"/>
+      <w:pStyle w:val="Header"/>
       <w:tabs>
         <w:tab w:val="clear" w:pos="4153"/>
         <w:tab w:val="clear" w:pos="8306"/>
@@ -1326,7 +1698,87 @@
         <w:color w:val="595959" w:themeColor="text1" w:themeTint="A6"/>
         <w:rtl/>
       </w:rPr>
-      <w:t>מגישים: [שם מלא], [ת"ז], [שם מלא], [ת"ז]</w:t>
+      <w:t>מגישים: [</w:t>
+    </w:r>
+    <w:r>
+      <w:rPr>
+        <w:rFonts w:ascii="Arial" w:hAnsi="Arial" w:cs="Arial" w:hint="cs"/>
+        <w:b/>
+        <w:bCs/>
+        <w:color w:val="595959" w:themeColor="text1" w:themeTint="A6"/>
+        <w:rtl/>
+      </w:rPr>
+      <w:t>יפים וודקוב</w:t>
+    </w:r>
+    <w:r>
+      <w:rPr>
+        <w:rFonts w:ascii="Arial" w:hAnsi="Arial" w:cs="Arial" w:hint="cs"/>
+        <w:b/>
+        <w:bCs/>
+        <w:color w:val="595959" w:themeColor="text1" w:themeTint="A6"/>
+        <w:rtl/>
+      </w:rPr>
+      <w:t>], [</w:t>
+    </w:r>
+    <w:r>
+      <w:rPr>
+        <w:rFonts w:ascii="Arial" w:hAnsi="Arial" w:cs="Arial" w:hint="cs"/>
+        <w:b/>
+        <w:bCs/>
+        <w:color w:val="595959" w:themeColor="text1" w:themeTint="A6"/>
+        <w:rtl/>
+      </w:rPr>
+      <w:t>308973882</w:t>
+    </w:r>
+    <w:r>
+      <w:rPr>
+        <w:rFonts w:ascii="Arial" w:hAnsi="Arial" w:cs="Arial" w:hint="cs"/>
+        <w:b/>
+        <w:bCs/>
+        <w:color w:val="595959" w:themeColor="text1" w:themeTint="A6"/>
+        <w:rtl/>
+      </w:rPr>
+      <w:t>], [</w:t>
+    </w:r>
+    <w:r>
+      <w:rPr>
+        <w:rFonts w:ascii="Arial" w:hAnsi="Arial" w:cs="Arial" w:hint="cs"/>
+        <w:b/>
+        <w:bCs/>
+        <w:color w:val="595959" w:themeColor="text1" w:themeTint="A6"/>
+        <w:rtl/>
+      </w:rPr>
+      <w:t>אור ברנד</w:t>
+    </w:r>
+    <w:r>
+      <w:rPr>
+        <w:rFonts w:ascii="Arial" w:hAnsi="Arial" w:cs="Arial" w:hint="cs"/>
+        <w:b/>
+        <w:bCs/>
+        <w:color w:val="595959" w:themeColor="text1" w:themeTint="A6"/>
+        <w:rtl/>
+      </w:rPr>
+      <w:t>], [</w:t>
+    </w:r>
+    <w:r>
+      <w:rPr>
+        <w:rFonts w:ascii="Arial" w:hAnsi="Arial" w:cs="Arial" w:hint="cs"/>
+        <w:b/>
+        <w:bCs/>
+        <w:color w:val="595959" w:themeColor="text1" w:themeTint="A6"/>
+        <w:rtl/>
+      </w:rPr>
+      <w:t>302521034</w:t>
+    </w:r>
+    <w:r>
+      <w:rPr>
+        <w:rFonts w:ascii="Arial" w:hAnsi="Arial" w:cs="Arial" w:hint="cs"/>
+        <w:b/>
+        <w:bCs/>
+        <w:color w:val="595959" w:themeColor="text1" w:themeTint="A6"/>
+        <w:rtl/>
+      </w:rPr>
+      <w:t>]</w:t>
     </w:r>
   </w:p>
 </w:hdr>
@@ -2474,7 +2926,7 @@
     <w:lsdException w:name="Bibliography" w:uiPriority="37"/>
     <w:lsdException w:name="TOC Heading" w:uiPriority="39" w:qFormat="1"/>
   </w:latentStyles>
-  <w:style w:type="paragraph" w:default="1" w:styleId="a">
+  <w:style w:type="paragraph" w:default="1" w:styleId="Normal">
     <w:name w:val="Normal"/>
     <w:aliases w:val="01 - רגיל"/>
     <w:qFormat/>
@@ -2484,11 +2936,11 @@
       <w:spacing w:after="120"/>
     </w:pPr>
   </w:style>
-  <w:style w:type="paragraph" w:styleId="1">
+  <w:style w:type="paragraph" w:styleId="Heading1">
     <w:name w:val="heading 1"/>
-    <w:basedOn w:val="a"/>
-    <w:next w:val="a"/>
-    <w:link w:val="10"/>
+    <w:basedOn w:val="Normal"/>
+    <w:next w:val="Normal"/>
+    <w:link w:val="Heading1Char"/>
     <w:qFormat/>
     <w:rsid w:val="008A6109"/>
     <w:pPr>
@@ -2503,12 +2955,12 @@
       <w:szCs w:val="66"/>
     </w:rPr>
   </w:style>
-  <w:style w:type="paragraph" w:styleId="2">
+  <w:style w:type="paragraph" w:styleId="Heading2">
     <w:name w:val="heading 2"/>
     <w:aliases w:val="02 - כותרת 2"/>
-    <w:basedOn w:val="a"/>
-    <w:next w:val="a"/>
-    <w:link w:val="20"/>
+    <w:basedOn w:val="Normal"/>
+    <w:next w:val="Normal"/>
+    <w:link w:val="Heading2Char"/>
     <w:unhideWhenUsed/>
     <w:qFormat/>
     <w:rsid w:val="00C80094"/>
@@ -2527,12 +2979,12 @@
       <w:szCs w:val="36"/>
     </w:rPr>
   </w:style>
-  <w:style w:type="paragraph" w:styleId="3">
+  <w:style w:type="paragraph" w:styleId="Heading3">
     <w:name w:val="heading 3"/>
     <w:aliases w:val="03 - כותרת 3"/>
-    <w:basedOn w:val="a"/>
-    <w:next w:val="a"/>
-    <w:link w:val="30"/>
+    <w:basedOn w:val="Normal"/>
+    <w:next w:val="Normal"/>
+    <w:link w:val="Heading3Char"/>
     <w:unhideWhenUsed/>
     <w:qFormat/>
     <w:rsid w:val="00C80094"/>
@@ -2551,12 +3003,12 @@
       <w:szCs w:val="28"/>
     </w:rPr>
   </w:style>
-  <w:style w:type="paragraph" w:styleId="4">
+  <w:style w:type="paragraph" w:styleId="Heading4">
     <w:name w:val="heading 4"/>
     <w:aliases w:val="04 - כותרת 4"/>
-    <w:basedOn w:val="a"/>
-    <w:next w:val="a"/>
-    <w:link w:val="40"/>
+    <w:basedOn w:val="Normal"/>
+    <w:next w:val="Normal"/>
+    <w:link w:val="Heading4Char"/>
     <w:autoRedefine/>
     <w:unhideWhenUsed/>
     <w:qFormat/>
@@ -2574,12 +3026,12 @@
       <w:color w:val="365F91" w:themeColor="accent1" w:themeShade="BF"/>
     </w:rPr>
   </w:style>
-  <w:style w:type="paragraph" w:styleId="5">
+  <w:style w:type="paragraph" w:styleId="Heading5">
     <w:name w:val="heading 5"/>
     <w:aliases w:val="הערה"/>
-    <w:basedOn w:val="a"/>
-    <w:next w:val="a"/>
-    <w:link w:val="50"/>
+    <w:basedOn w:val="Normal"/>
+    <w:next w:val="Normal"/>
+    <w:link w:val="Heading5Char"/>
     <w:qFormat/>
     <w:rsid w:val="00C538F7"/>
     <w:pPr>
@@ -2590,11 +3042,11 @@
       <w:u w:val="single"/>
     </w:rPr>
   </w:style>
-  <w:style w:type="paragraph" w:styleId="6">
+  <w:style w:type="paragraph" w:styleId="Heading6">
     <w:name w:val="heading 6"/>
-    <w:basedOn w:val="a"/>
-    <w:next w:val="a"/>
-    <w:link w:val="60"/>
+    <w:basedOn w:val="Normal"/>
+    <w:next w:val="Normal"/>
+    <w:link w:val="Heading6Char"/>
     <w:unhideWhenUsed/>
     <w:qFormat/>
     <w:rsid w:val="00990399"/>
@@ -2611,11 +3063,11 @@
       <w:color w:val="243F60" w:themeColor="accent1" w:themeShade="7F"/>
     </w:rPr>
   </w:style>
-  <w:style w:type="paragraph" w:styleId="7">
+  <w:style w:type="paragraph" w:styleId="Heading7">
     <w:name w:val="heading 7"/>
-    <w:basedOn w:val="a"/>
-    <w:next w:val="a"/>
-    <w:link w:val="70"/>
+    <w:basedOn w:val="Normal"/>
+    <w:next w:val="Normal"/>
+    <w:link w:val="Heading7Char"/>
     <w:unhideWhenUsed/>
     <w:qFormat/>
     <w:rsid w:val="00990399"/>
@@ -2632,11 +3084,11 @@
       <w:color w:val="404040" w:themeColor="text1" w:themeTint="BF"/>
     </w:rPr>
   </w:style>
-  <w:style w:type="paragraph" w:styleId="8">
+  <w:style w:type="paragraph" w:styleId="Heading8">
     <w:name w:val="heading 8"/>
-    <w:basedOn w:val="a"/>
-    <w:next w:val="a"/>
-    <w:link w:val="80"/>
+    <w:basedOn w:val="Normal"/>
+    <w:next w:val="Normal"/>
+    <w:link w:val="Heading8Char"/>
     <w:unhideWhenUsed/>
     <w:qFormat/>
     <w:rsid w:val="00990399"/>
@@ -2653,12 +3105,12 @@
       <w:szCs w:val="20"/>
     </w:rPr>
   </w:style>
-  <w:style w:type="paragraph" w:styleId="9">
+  <w:style w:type="paragraph" w:styleId="Heading9">
     <w:name w:val="heading 9"/>
     <w:aliases w:val="דוגמא"/>
-    <w:basedOn w:val="a"/>
-    <w:next w:val="a"/>
-    <w:link w:val="90"/>
+    <w:basedOn w:val="Normal"/>
+    <w:next w:val="Normal"/>
+    <w:link w:val="Heading9Char"/>
     <w:qFormat/>
     <w:rsid w:val="00C538F7"/>
     <w:pPr>
@@ -2666,13 +3118,13 @@
       <w:outlineLvl w:val="8"/>
     </w:pPr>
   </w:style>
-  <w:style w:type="character" w:default="1" w:styleId="a0">
+  <w:style w:type="character" w:default="1" w:styleId="DefaultParagraphFont">
     <w:name w:val="Default Paragraph Font"/>
     <w:uiPriority w:val="1"/>
     <w:semiHidden/>
     <w:unhideWhenUsed/>
   </w:style>
-  <w:style w:type="table" w:default="1" w:styleId="a1">
+  <w:style w:type="table" w:default="1" w:styleId="TableNormal">
     <w:name w:val="Normal Table"/>
     <w:uiPriority w:val="99"/>
     <w:semiHidden/>
@@ -2687,16 +3139,16 @@
       </w:tblCellMar>
     </w:tblPr>
   </w:style>
-  <w:style w:type="numbering" w:default="1" w:styleId="a2">
+  <w:style w:type="numbering" w:default="1" w:styleId="NoList">
     <w:name w:val="No List"/>
     <w:uiPriority w:val="99"/>
     <w:semiHidden/>
     <w:unhideWhenUsed/>
   </w:style>
-  <w:style w:type="character" w:customStyle="1" w:styleId="10">
-    <w:name w:val="כותרת 1 תו"/>
-    <w:basedOn w:val="a0"/>
-    <w:link w:val="1"/>
+  <w:style w:type="character" w:customStyle="1" w:styleId="Heading1Char">
+    <w:name w:val="Heading 1 Char"/>
+    <w:basedOn w:val="DefaultParagraphFont"/>
+    <w:link w:val="Heading1"/>
     <w:rsid w:val="008A6109"/>
     <w:rPr>
       <w:b/>
@@ -2705,11 +3157,11 @@
       <w:szCs w:val="66"/>
     </w:rPr>
   </w:style>
-  <w:style w:type="character" w:customStyle="1" w:styleId="20">
-    <w:name w:val="כותרת 2 תו"/>
-    <w:aliases w:val="02 - כותרת 2 תו"/>
-    <w:basedOn w:val="a0"/>
-    <w:link w:val="2"/>
+  <w:style w:type="character" w:customStyle="1" w:styleId="Heading2Char">
+    <w:name w:val="Heading 2 Char"/>
+    <w:aliases w:val="02 - כותרת 2 Char"/>
+    <w:basedOn w:val="DefaultParagraphFont"/>
+    <w:link w:val="Heading2"/>
     <w:rsid w:val="00C80094"/>
     <w:rPr>
       <w:rFonts w:eastAsiaTheme="majorEastAsia" w:cs="Arial"/>
@@ -2720,11 +3172,11 @@
       <w:szCs w:val="36"/>
     </w:rPr>
   </w:style>
-  <w:style w:type="character" w:customStyle="1" w:styleId="30">
-    <w:name w:val="כותרת 3 תו"/>
-    <w:aliases w:val="03 - כותרת 3 תו"/>
-    <w:basedOn w:val="a0"/>
-    <w:link w:val="3"/>
+  <w:style w:type="character" w:customStyle="1" w:styleId="Heading3Char">
+    <w:name w:val="Heading 3 Char"/>
+    <w:aliases w:val="03 - כותרת 3 Char"/>
+    <w:basedOn w:val="DefaultParagraphFont"/>
+    <w:link w:val="Heading3"/>
     <w:rsid w:val="00C80094"/>
     <w:rPr>
       <w:rFonts w:eastAsiaTheme="majorEastAsia" w:cs="Arial"/>
@@ -2735,11 +3187,11 @@
       <w:szCs w:val="28"/>
     </w:rPr>
   </w:style>
-  <w:style w:type="character" w:customStyle="1" w:styleId="40">
-    <w:name w:val="כותרת 4 תו"/>
-    <w:aliases w:val="04 - כותרת 4 תו"/>
-    <w:basedOn w:val="a0"/>
-    <w:link w:val="4"/>
+  <w:style w:type="character" w:customStyle="1" w:styleId="Heading4Char">
+    <w:name w:val="Heading 4 Char"/>
+    <w:aliases w:val="04 - כותרת 4 Char"/>
+    <w:basedOn w:val="DefaultParagraphFont"/>
+    <w:link w:val="Heading4"/>
     <w:rsid w:val="0024605D"/>
     <w:rPr>
       <w:rFonts w:eastAsiaTheme="majorEastAsia"/>
@@ -2748,20 +3200,20 @@
       <w:color w:val="365F91" w:themeColor="accent1" w:themeShade="BF"/>
     </w:rPr>
   </w:style>
-  <w:style w:type="character" w:customStyle="1" w:styleId="50">
-    <w:name w:val="כותרת 5 תו"/>
-    <w:aliases w:val="הערה תו"/>
-    <w:basedOn w:val="a0"/>
-    <w:link w:val="5"/>
+  <w:style w:type="character" w:customStyle="1" w:styleId="Heading5Char">
+    <w:name w:val="Heading 5 Char"/>
+    <w:aliases w:val="הערה Char"/>
+    <w:basedOn w:val="DefaultParagraphFont"/>
+    <w:link w:val="Heading5"/>
     <w:rsid w:val="00C538F7"/>
     <w:rPr>
       <w:u w:val="single"/>
     </w:rPr>
   </w:style>
-  <w:style w:type="character" w:customStyle="1" w:styleId="60">
-    <w:name w:val="כותרת 6 תו"/>
-    <w:basedOn w:val="a0"/>
-    <w:link w:val="6"/>
+  <w:style w:type="character" w:customStyle="1" w:styleId="Heading6Char">
+    <w:name w:val="Heading 6 Char"/>
+    <w:basedOn w:val="DefaultParagraphFont"/>
+    <w:link w:val="Heading6"/>
     <w:uiPriority w:val="9"/>
     <w:semiHidden/>
     <w:rsid w:val="00990399"/>
@@ -2772,10 +3224,10 @@
       <w:color w:val="243F60" w:themeColor="accent1" w:themeShade="7F"/>
     </w:rPr>
   </w:style>
-  <w:style w:type="character" w:customStyle="1" w:styleId="70">
-    <w:name w:val="כותרת 7 תו"/>
-    <w:basedOn w:val="a0"/>
-    <w:link w:val="7"/>
+  <w:style w:type="character" w:customStyle="1" w:styleId="Heading7Char">
+    <w:name w:val="Heading 7 Char"/>
+    <w:basedOn w:val="DefaultParagraphFont"/>
+    <w:link w:val="Heading7"/>
     <w:uiPriority w:val="9"/>
     <w:semiHidden/>
     <w:rsid w:val="00990399"/>
@@ -2786,10 +3238,10 @@
       <w:color w:val="404040" w:themeColor="text1" w:themeTint="BF"/>
     </w:rPr>
   </w:style>
-  <w:style w:type="character" w:customStyle="1" w:styleId="80">
-    <w:name w:val="כותרת 8 תו"/>
-    <w:basedOn w:val="a0"/>
-    <w:link w:val="8"/>
+  <w:style w:type="character" w:customStyle="1" w:styleId="Heading8Char">
+    <w:name w:val="Heading 8 Char"/>
+    <w:basedOn w:val="DefaultParagraphFont"/>
+    <w:link w:val="Heading8"/>
     <w:uiPriority w:val="9"/>
     <w:semiHidden/>
     <w:rsid w:val="00990399"/>
@@ -2800,17 +3252,17 @@
       <w:szCs w:val="20"/>
     </w:rPr>
   </w:style>
-  <w:style w:type="character" w:customStyle="1" w:styleId="90">
-    <w:name w:val="כותרת 9 תו"/>
-    <w:aliases w:val="דוגמא תו"/>
-    <w:basedOn w:val="a0"/>
-    <w:link w:val="9"/>
+  <w:style w:type="character" w:customStyle="1" w:styleId="Heading9Char">
+    <w:name w:val="Heading 9 Char"/>
+    <w:aliases w:val="דוגמא Char"/>
+    <w:basedOn w:val="DefaultParagraphFont"/>
+    <w:link w:val="Heading9"/>
     <w:rsid w:val="00C538F7"/>
   </w:style>
-  <w:style w:type="paragraph" w:styleId="a3">
+  <w:style w:type="paragraph" w:styleId="Header">
     <w:name w:val="header"/>
-    <w:basedOn w:val="a"/>
-    <w:link w:val="a4"/>
+    <w:basedOn w:val="Normal"/>
+    <w:link w:val="HeaderChar"/>
     <w:unhideWhenUsed/>
     <w:rsid w:val="00D171E7"/>
     <w:pPr>
@@ -2821,18 +3273,18 @@
       <w:spacing w:after="0" w:line="240" w:lineRule="auto"/>
     </w:pPr>
   </w:style>
-  <w:style w:type="character" w:customStyle="1" w:styleId="a4">
-    <w:name w:val="כותרת עליונה תו"/>
-    <w:basedOn w:val="a0"/>
-    <w:link w:val="a3"/>
+  <w:style w:type="character" w:customStyle="1" w:styleId="HeaderChar">
+    <w:name w:val="Header Char"/>
+    <w:basedOn w:val="DefaultParagraphFont"/>
+    <w:link w:val="Header"/>
     <w:uiPriority w:val="99"/>
     <w:semiHidden/>
     <w:rsid w:val="00D171E7"/>
   </w:style>
-  <w:style w:type="paragraph" w:styleId="a5">
+  <w:style w:type="paragraph" w:styleId="Footer">
     <w:name w:val="footer"/>
-    <w:basedOn w:val="a"/>
-    <w:link w:val="a6"/>
+    <w:basedOn w:val="Normal"/>
+    <w:link w:val="FooterChar"/>
     <w:uiPriority w:val="99"/>
     <w:unhideWhenUsed/>
     <w:rsid w:val="00D171E7"/>
@@ -2844,17 +3296,17 @@
       <w:spacing w:after="0" w:line="240" w:lineRule="auto"/>
     </w:pPr>
   </w:style>
-  <w:style w:type="character" w:customStyle="1" w:styleId="a6">
-    <w:name w:val="כותרת תחתונה תו"/>
-    <w:basedOn w:val="a0"/>
-    <w:link w:val="a5"/>
+  <w:style w:type="character" w:customStyle="1" w:styleId="FooterChar">
+    <w:name w:val="Footer Char"/>
+    <w:basedOn w:val="DefaultParagraphFont"/>
+    <w:link w:val="Footer"/>
     <w:uiPriority w:val="99"/>
     <w:rsid w:val="00D171E7"/>
   </w:style>
-  <w:style w:type="paragraph" w:styleId="a7">
+  <w:style w:type="paragraph" w:styleId="BalloonText">
     <w:name w:val="Balloon Text"/>
-    <w:basedOn w:val="a"/>
-    <w:link w:val="a8"/>
+    <w:basedOn w:val="Normal"/>
+    <w:link w:val="BalloonTextChar"/>
     <w:uiPriority w:val="99"/>
     <w:semiHidden/>
     <w:unhideWhenUsed/>
@@ -2868,10 +3320,10 @@
       <w:szCs w:val="16"/>
     </w:rPr>
   </w:style>
-  <w:style w:type="character" w:customStyle="1" w:styleId="a8">
-    <w:name w:val="טקסט בלונים תו"/>
-    <w:basedOn w:val="a0"/>
-    <w:link w:val="a7"/>
+  <w:style w:type="character" w:customStyle="1" w:styleId="BalloonTextChar">
+    <w:name w:val="Balloon Text Char"/>
+    <w:basedOn w:val="DefaultParagraphFont"/>
+    <w:link w:val="BalloonText"/>
     <w:uiPriority w:val="99"/>
     <w:semiHidden/>
     <w:rsid w:val="00D171E7"/>
@@ -2883,16 +3335,16 @@
   </w:style>
   <w:style w:type="character" w:styleId="Hyperlink">
     <w:name w:val="Hyperlink"/>
-    <w:basedOn w:val="a0"/>
+    <w:basedOn w:val="DefaultParagraphFont"/>
     <w:rsid w:val="00310ED9"/>
     <w:rPr>
       <w:color w:val="0000FF"/>
       <w:u w:val="single"/>
     </w:rPr>
   </w:style>
-  <w:style w:type="character" w:styleId="a9">
+  <w:style w:type="character" w:styleId="CommentReference">
     <w:name w:val="annotation reference"/>
-    <w:basedOn w:val="a0"/>
+    <w:basedOn w:val="DefaultParagraphFont"/>
     <w:semiHidden/>
     <w:rsid w:val="00310ED9"/>
     <w:rPr>
@@ -2900,10 +3352,10 @@
       <w:szCs w:val="16"/>
     </w:rPr>
   </w:style>
-  <w:style w:type="paragraph" w:styleId="aa">
+  <w:style w:type="paragraph" w:styleId="CommentText">
     <w:name w:val="annotation text"/>
-    <w:basedOn w:val="a"/>
-    <w:link w:val="ab"/>
+    <w:basedOn w:val="Normal"/>
+    <w:link w:val="CommentTextChar"/>
     <w:semiHidden/>
     <w:rsid w:val="00310ED9"/>
     <w:pPr>
@@ -2916,10 +3368,10 @@
       <w:lang w:eastAsia="he-IL"/>
     </w:rPr>
   </w:style>
-  <w:style w:type="character" w:customStyle="1" w:styleId="ab">
-    <w:name w:val="טקסט הערה תו"/>
-    <w:basedOn w:val="a0"/>
-    <w:link w:val="aa"/>
+  <w:style w:type="character" w:customStyle="1" w:styleId="CommentTextChar">
+    <w:name w:val="Comment Text Char"/>
+    <w:basedOn w:val="DefaultParagraphFont"/>
+    <w:link w:val="CommentText"/>
     <w:semiHidden/>
     <w:rsid w:val="00310ED9"/>
     <w:rPr>
@@ -2929,10 +3381,10 @@
       <w:lang w:eastAsia="he-IL"/>
     </w:rPr>
   </w:style>
-  <w:style w:type="paragraph" w:styleId="ac">
+  <w:style w:type="paragraph" w:styleId="Caption">
     <w:name w:val="caption"/>
-    <w:basedOn w:val="a"/>
-    <w:next w:val="a"/>
+    <w:basedOn w:val="Normal"/>
+    <w:next w:val="Normal"/>
     <w:uiPriority w:val="35"/>
     <w:unhideWhenUsed/>
     <w:qFormat/>
@@ -2948,9 +3400,9 @@
       <w:szCs w:val="18"/>
     </w:rPr>
   </w:style>
-  <w:style w:type="paragraph" w:styleId="ad">
+  <w:style w:type="paragraph" w:styleId="NoSpacing">
     <w:name w:val="No Spacing"/>
-    <w:link w:val="ae"/>
+    <w:link w:val="NoSpacingChar"/>
     <w:uiPriority w:val="1"/>
     <w:qFormat/>
     <w:rsid w:val="00393BDD"/>
@@ -2962,19 +3414,19 @@
       <w:rFonts w:eastAsiaTheme="minorEastAsia"/>
     </w:rPr>
   </w:style>
-  <w:style w:type="character" w:customStyle="1" w:styleId="ae">
-    <w:name w:val="ללא מרווח תו"/>
-    <w:basedOn w:val="a0"/>
-    <w:link w:val="ad"/>
+  <w:style w:type="character" w:customStyle="1" w:styleId="NoSpacingChar">
+    <w:name w:val="No Spacing Char"/>
+    <w:basedOn w:val="DefaultParagraphFont"/>
+    <w:link w:val="NoSpacing"/>
     <w:uiPriority w:val="1"/>
     <w:rsid w:val="00393BDD"/>
     <w:rPr>
       <w:rFonts w:eastAsiaTheme="minorEastAsia"/>
     </w:rPr>
   </w:style>
-  <w:style w:type="paragraph" w:styleId="af">
+  <w:style w:type="paragraph" w:styleId="ListParagraph">
     <w:name w:val="List Paragraph"/>
-    <w:basedOn w:val="a"/>
+    <w:basedOn w:val="Normal"/>
     <w:uiPriority w:val="34"/>
     <w:qFormat/>
     <w:rsid w:val="002E15D1"/>
@@ -2983,14 +3435,14 @@
       <w:contextualSpacing/>
     </w:pPr>
   </w:style>
-  <w:style w:type="character" w:styleId="af0">
+  <w:style w:type="character" w:styleId="PageNumber">
     <w:name w:val="page number"/>
-    <w:basedOn w:val="a0"/>
+    <w:basedOn w:val="DefaultParagraphFont"/>
     <w:rsid w:val="008A6109"/>
   </w:style>
   <w:style w:type="paragraph" w:customStyle="1" w:styleId="Code">
     <w:name w:val="Code"/>
-    <w:basedOn w:val="a"/>
+    <w:basedOn w:val="Normal"/>
     <w:rsid w:val="008A6109"/>
     <w:pPr>
       <w:pBdr>
@@ -3019,8 +3471,8 @@
   </w:style>
   <w:style w:type="paragraph" w:styleId="TOC1">
     <w:name w:val="toc 1"/>
-    <w:basedOn w:val="a"/>
-    <w:next w:val="a"/>
+    <w:basedOn w:val="Normal"/>
+    <w:next w:val="Normal"/>
     <w:autoRedefine/>
     <w:uiPriority w:val="39"/>
     <w:rsid w:val="00D317AA"/>
@@ -3041,8 +3493,8 @@
   </w:style>
   <w:style w:type="paragraph" w:styleId="TOC2">
     <w:name w:val="toc 2"/>
-    <w:basedOn w:val="a"/>
-    <w:next w:val="a"/>
+    <w:basedOn w:val="Normal"/>
+    <w:next w:val="Normal"/>
     <w:autoRedefine/>
     <w:uiPriority w:val="39"/>
     <w:rsid w:val="00174A92"/>
@@ -3059,8 +3511,8 @@
   </w:style>
   <w:style w:type="paragraph" w:styleId="TOC3">
     <w:name w:val="toc 3"/>
-    <w:basedOn w:val="a"/>
-    <w:next w:val="a"/>
+    <w:basedOn w:val="Normal"/>
+    <w:next w:val="Normal"/>
     <w:autoRedefine/>
     <w:uiPriority w:val="39"/>
     <w:rsid w:val="00174A92"/>
@@ -3075,10 +3527,10 @@
       <w:lang w:eastAsia="he-IL"/>
     </w:rPr>
   </w:style>
-  <w:style w:type="paragraph" w:styleId="af1">
+  <w:style w:type="paragraph" w:styleId="BodyText">
     <w:name w:val="Body Text"/>
-    <w:basedOn w:val="a"/>
-    <w:link w:val="af2"/>
+    <w:basedOn w:val="Normal"/>
+    <w:link w:val="BodyTextChar"/>
     <w:rsid w:val="008A6109"/>
     <w:pPr>
       <w:bidi w:val="0"/>
@@ -3090,10 +3542,10 @@
       <w:szCs w:val="20"/>
     </w:rPr>
   </w:style>
-  <w:style w:type="character" w:customStyle="1" w:styleId="af2">
-    <w:name w:val="גוף טקסט תו"/>
-    <w:basedOn w:val="a0"/>
-    <w:link w:val="af1"/>
+  <w:style w:type="character" w:customStyle="1" w:styleId="BodyTextChar">
+    <w:name w:val="Body Text Char"/>
+    <w:basedOn w:val="DefaultParagraphFont"/>
+    <w:link w:val="BodyText"/>
     <w:rsid w:val="008A6109"/>
     <w:rPr>
       <w:rFonts w:ascii="Courier New" w:eastAsia="Times New Roman" w:hAnsi="Courier New" w:cs="Courier New"/>
@@ -3101,10 +3553,10 @@
       <w:szCs w:val="20"/>
     </w:rPr>
   </w:style>
-  <w:style w:type="paragraph" w:styleId="21">
+  <w:style w:type="paragraph" w:styleId="BodyText2">
     <w:name w:val="Body Text 2"/>
-    <w:basedOn w:val="a"/>
-    <w:link w:val="22"/>
+    <w:basedOn w:val="Normal"/>
+    <w:link w:val="BodyText2Char"/>
     <w:rsid w:val="008A6109"/>
     <w:pPr>
       <w:bidi w:val="0"/>
@@ -3114,10 +3566,10 @@
       <w:rFonts w:ascii="Courier New" w:eastAsia="Times New Roman" w:hAnsi="Courier New" w:cs="Courier New"/>
     </w:rPr>
   </w:style>
-  <w:style w:type="character" w:customStyle="1" w:styleId="22">
-    <w:name w:val="גוף טקסט 2 תו"/>
-    <w:basedOn w:val="a0"/>
-    <w:link w:val="21"/>
+  <w:style w:type="character" w:customStyle="1" w:styleId="BodyText2Char">
+    <w:name w:val="Body Text 2 Char"/>
+    <w:basedOn w:val="DefaultParagraphFont"/>
+    <w:link w:val="BodyText2"/>
     <w:rsid w:val="008A6109"/>
     <w:rPr>
       <w:rFonts w:ascii="Courier New" w:eastAsia="Times New Roman" w:hAnsi="Courier New" w:cs="Courier New"/>
@@ -3125,8 +3577,8 @@
   </w:style>
   <w:style w:type="paragraph" w:styleId="TOC4">
     <w:name w:val="toc 4"/>
-    <w:basedOn w:val="a"/>
-    <w:next w:val="a"/>
+    <w:basedOn w:val="Normal"/>
+    <w:next w:val="Normal"/>
     <w:autoRedefine/>
     <w:uiPriority w:val="39"/>
     <w:rsid w:val="008A6109"/>
@@ -3143,8 +3595,8 @@
   </w:style>
   <w:style w:type="paragraph" w:styleId="TOC5">
     <w:name w:val="toc 5"/>
-    <w:basedOn w:val="a"/>
-    <w:next w:val="a"/>
+    <w:basedOn w:val="Normal"/>
+    <w:next w:val="Normal"/>
     <w:autoRedefine/>
     <w:uiPriority w:val="39"/>
     <w:rsid w:val="008A6109"/>
@@ -3161,7 +3613,7 @@
   </w:style>
   <w:style w:type="paragraph" w:styleId="NormalWeb">
     <w:name w:val="Normal (Web)"/>
-    <w:basedOn w:val="a"/>
+    <w:basedOn w:val="Normal"/>
     <w:rsid w:val="008A6109"/>
     <w:pPr>
       <w:bidi w:val="0"/>
@@ -3173,10 +3625,10 @@
       <w:szCs w:val="24"/>
     </w:rPr>
   </w:style>
-  <w:style w:type="paragraph" w:styleId="af3">
+  <w:style w:type="paragraph" w:styleId="DocumentMap">
     <w:name w:val="Document Map"/>
-    <w:basedOn w:val="a"/>
-    <w:link w:val="af4"/>
+    <w:basedOn w:val="Normal"/>
+    <w:link w:val="DocumentMapChar"/>
     <w:uiPriority w:val="99"/>
     <w:semiHidden/>
     <w:unhideWhenUsed/>
@@ -3190,10 +3642,10 @@
       <w:szCs w:val="16"/>
     </w:rPr>
   </w:style>
-  <w:style w:type="character" w:customStyle="1" w:styleId="af4">
-    <w:name w:val="מפת מסמך תו"/>
-    <w:basedOn w:val="a0"/>
-    <w:link w:val="af3"/>
+  <w:style w:type="character" w:customStyle="1" w:styleId="DocumentMapChar">
+    <w:name w:val="Document Map Char"/>
+    <w:basedOn w:val="DefaultParagraphFont"/>
+    <w:link w:val="DocumentMap"/>
     <w:uiPriority w:val="99"/>
     <w:semiHidden/>
     <w:rsid w:val="00192FC8"/>
@@ -3205,8 +3657,8 @@
   </w:style>
   <w:style w:type="paragraph" w:styleId="TOC9">
     <w:name w:val="toc 9"/>
-    <w:basedOn w:val="a"/>
-    <w:next w:val="a"/>
+    <w:basedOn w:val="Normal"/>
+    <w:next w:val="Normal"/>
     <w:autoRedefine/>
     <w:uiPriority w:val="39"/>
     <w:unhideWhenUsed/>
@@ -3216,10 +3668,10 @@
       <w:ind w:left="1760"/>
     </w:pPr>
   </w:style>
-  <w:style w:type="paragraph" w:styleId="HTML">
+  <w:style w:type="paragraph" w:styleId="HTMLPreformatted">
     <w:name w:val="HTML Preformatted"/>
-    <w:basedOn w:val="a"/>
-    <w:link w:val="HTML0"/>
+    <w:basedOn w:val="Normal"/>
+    <w:link w:val="HTMLPreformattedChar"/>
     <w:unhideWhenUsed/>
     <w:rsid w:val="000B2922"/>
     <w:pPr>
@@ -3250,10 +3702,10 @@
       <w:szCs w:val="20"/>
     </w:rPr>
   </w:style>
-  <w:style w:type="character" w:customStyle="1" w:styleId="HTML0">
-    <w:name w:val="HTML מעוצב מראש תו"/>
-    <w:basedOn w:val="a0"/>
-    <w:link w:val="HTML"/>
+  <w:style w:type="character" w:customStyle="1" w:styleId="HTMLPreformattedChar">
+    <w:name w:val="HTML Preformatted Char"/>
+    <w:basedOn w:val="DefaultParagraphFont"/>
+    <w:link w:val="HTMLPreformatted"/>
     <w:uiPriority w:val="99"/>
     <w:semiHidden/>
     <w:rsid w:val="000B2922"/>
@@ -3265,8 +3717,8 @@
   </w:style>
   <w:style w:type="paragraph" w:styleId="TOC6">
     <w:name w:val="toc 6"/>
-    <w:basedOn w:val="a"/>
-    <w:next w:val="a"/>
+    <w:basedOn w:val="Normal"/>
+    <w:next w:val="Normal"/>
     <w:autoRedefine/>
     <w:uiPriority w:val="39"/>
     <w:unhideWhenUsed/>
@@ -3281,8 +3733,8 @@
   </w:style>
   <w:style w:type="paragraph" w:styleId="TOC7">
     <w:name w:val="toc 7"/>
-    <w:basedOn w:val="a"/>
-    <w:next w:val="a"/>
+    <w:basedOn w:val="Normal"/>
+    <w:next w:val="Normal"/>
     <w:autoRedefine/>
     <w:uiPriority w:val="39"/>
     <w:unhideWhenUsed/>
@@ -3297,8 +3749,8 @@
   </w:style>
   <w:style w:type="paragraph" w:styleId="TOC8">
     <w:name w:val="toc 8"/>
-    <w:basedOn w:val="a"/>
-    <w:next w:val="a"/>
+    <w:basedOn w:val="Normal"/>
+    <w:next w:val="Normal"/>
     <w:autoRedefine/>
     <w:uiPriority w:val="39"/>
     <w:unhideWhenUsed/>
@@ -3313,23 +3765,23 @@
   </w:style>
   <w:style w:type="character" w:customStyle="1" w:styleId="toctoggle">
     <w:name w:val="toctoggle"/>
-    <w:basedOn w:val="a0"/>
+    <w:basedOn w:val="DefaultParagraphFont"/>
     <w:rsid w:val="00C80094"/>
   </w:style>
   <w:style w:type="character" w:customStyle="1" w:styleId="tocnumber2">
     <w:name w:val="tocnumber2"/>
-    <w:basedOn w:val="a0"/>
+    <w:basedOn w:val="DefaultParagraphFont"/>
     <w:rsid w:val="00C80094"/>
   </w:style>
   <w:style w:type="character" w:customStyle="1" w:styleId="toctext">
     <w:name w:val="toctext"/>
-    <w:basedOn w:val="a0"/>
+    <w:basedOn w:val="DefaultParagraphFont"/>
     <w:rsid w:val="00C80094"/>
   </w:style>
   <w:style w:type="paragraph" w:customStyle="1" w:styleId="08-">
     <w:name w:val="08 - אופציה למצגת"/>
-    <w:basedOn w:val="a"/>
-    <w:next w:val="a"/>
+    <w:basedOn w:val="Normal"/>
+    <w:next w:val="Normal"/>
     <w:autoRedefine/>
     <w:qFormat/>
     <w:rsid w:val="003D6884"/>
@@ -3341,8 +3793,8 @@
   </w:style>
   <w:style w:type="paragraph" w:customStyle="1" w:styleId="07-">
     <w:name w:val="07 - טקסט לתמונה"/>
-    <w:basedOn w:val="a"/>
-    <w:next w:val="a"/>
+    <w:basedOn w:val="Normal"/>
+    <w:next w:val="Normal"/>
     <w:qFormat/>
     <w:rsid w:val="003D5B01"/>
     <w:pPr>
@@ -3357,7 +3809,7 @@
   </w:style>
   <w:style w:type="character" w:styleId="FollowedHyperlink">
     <w:name w:val="FollowedHyperlink"/>
-    <w:basedOn w:val="a0"/>
+    <w:basedOn w:val="DefaultParagraphFont"/>
     <w:uiPriority w:val="99"/>
     <w:semiHidden/>
     <w:unhideWhenUsed/>
@@ -3369,7 +3821,7 @@
   </w:style>
   <w:style w:type="paragraph" w:customStyle="1" w:styleId="06-">
     <w:name w:val="06 - תמונה"/>
-    <w:basedOn w:val="a"/>
+    <w:basedOn w:val="Normal"/>
     <w:next w:val="07-"/>
     <w:link w:val="06-0"/>
     <w:qFormat/>
@@ -3384,7 +3836,7 @@
   </w:style>
   <w:style w:type="paragraph" w:customStyle="1" w:styleId="05-">
     <w:name w:val="05 - רגיל לפני תמונה"/>
-    <w:basedOn w:val="a"/>
+    <w:basedOn w:val="Normal"/>
     <w:next w:val="06-"/>
     <w:link w:val="05-0"/>
     <w:qFormat/>
@@ -3395,7 +3847,7 @@
   </w:style>
   <w:style w:type="character" w:customStyle="1" w:styleId="06-0">
     <w:name w:val="06 - תמונה תו"/>
-    <w:basedOn w:val="a0"/>
+    <w:basedOn w:val="DefaultParagraphFont"/>
     <w:link w:val="06-"/>
     <w:rsid w:val="00695A4F"/>
     <w:rPr>
@@ -3404,15 +3856,15 @@
   </w:style>
   <w:style w:type="character" w:customStyle="1" w:styleId="05-0">
     <w:name w:val="05 - רגיל לפני תמונה תו"/>
-    <w:basedOn w:val="a0"/>
+    <w:basedOn w:val="DefaultParagraphFont"/>
     <w:link w:val="05-"/>
     <w:rsid w:val="00695A4F"/>
   </w:style>
-  <w:style w:type="paragraph" w:styleId="af5">
+  <w:style w:type="paragraph" w:styleId="CommentSubject">
     <w:name w:val="annotation subject"/>
-    <w:basedOn w:val="aa"/>
-    <w:next w:val="aa"/>
-    <w:link w:val="af6"/>
+    <w:basedOn w:val="CommentText"/>
+    <w:next w:val="CommentText"/>
+    <w:link w:val="CommentSubjectChar"/>
     <w:uiPriority w:val="99"/>
     <w:semiHidden/>
     <w:unhideWhenUsed/>
@@ -3427,10 +3879,10 @@
       <w:lang w:eastAsia="en-US"/>
     </w:rPr>
   </w:style>
-  <w:style w:type="character" w:customStyle="1" w:styleId="af6">
-    <w:name w:val="נושא הערה תו"/>
-    <w:basedOn w:val="ab"/>
-    <w:link w:val="af5"/>
+  <w:style w:type="character" w:customStyle="1" w:styleId="CommentSubjectChar">
+    <w:name w:val="Comment Subject Char"/>
+    <w:basedOn w:val="CommentTextChar"/>
+    <w:link w:val="CommentSubject"/>
     <w:uiPriority w:val="99"/>
     <w:semiHidden/>
     <w:rsid w:val="001D7398"/>
@@ -3443,15 +3895,16 @@
       <w:lang w:eastAsia="he-IL"/>
     </w:rPr>
   </w:style>
-  <w:style w:type="table" w:styleId="af7">
+  <w:style w:type="table" w:styleId="TableGrid">
     <w:name w:val="Table Grid"/>
-    <w:basedOn w:val="a1"/>
+    <w:basedOn w:val="TableNormal"/>
     <w:uiPriority w:val="59"/>
     <w:rsid w:val="00DB250D"/>
     <w:pPr>
       <w:spacing w:after="0" w:line="240" w:lineRule="auto"/>
     </w:pPr>
     <w:tblPr>
+      <w:tblInd w:w="0" w:type="dxa"/>
       <w:tblBorders>
         <w:top w:val="single" w:sz="4" w:space="0" w:color="000000" w:themeColor="text1"/>
         <w:left w:val="single" w:sz="4" w:space="0" w:color="000000" w:themeColor="text1"/>
@@ -3460,6 +3913,12 @@
         <w:insideH w:val="single" w:sz="4" w:space="0" w:color="000000" w:themeColor="text1"/>
         <w:insideV w:val="single" w:sz="4" w:space="0" w:color="000000" w:themeColor="text1"/>
       </w:tblBorders>
+      <w:tblCellMar>
+        <w:top w:w="0" w:type="dxa"/>
+        <w:left w:w="108" w:type="dxa"/>
+        <w:bottom w:w="0" w:type="dxa"/>
+        <w:right w:w="108" w:type="dxa"/>
+      </w:tblCellMar>
     </w:tblPr>
   </w:style>
 </w:styles>
@@ -3630,7 +4089,7 @@
     <w:lsdException w:name="Bibliography" w:uiPriority="37"/>
     <w:lsdException w:name="TOC Heading" w:uiPriority="39" w:qFormat="1"/>
   </w:latentStyles>
-  <w:style w:type="paragraph" w:default="1" w:styleId="a">
+  <w:style w:type="paragraph" w:default="1" w:styleId="Normal">
     <w:name w:val="Normal"/>
     <w:aliases w:val="01 - רגיל"/>
     <w:qFormat/>
@@ -3640,11 +4099,11 @@
       <w:spacing w:after="120"/>
     </w:pPr>
   </w:style>
-  <w:style w:type="paragraph" w:styleId="1">
+  <w:style w:type="paragraph" w:styleId="Heading1">
     <w:name w:val="heading 1"/>
-    <w:basedOn w:val="a"/>
-    <w:next w:val="a"/>
-    <w:link w:val="10"/>
+    <w:basedOn w:val="Normal"/>
+    <w:next w:val="Normal"/>
+    <w:link w:val="Heading1Char"/>
     <w:qFormat/>
     <w:rsid w:val="008A6109"/>
     <w:pPr>
@@ -3659,12 +4118,12 @@
       <w:szCs w:val="66"/>
     </w:rPr>
   </w:style>
-  <w:style w:type="paragraph" w:styleId="2">
+  <w:style w:type="paragraph" w:styleId="Heading2">
     <w:name w:val="heading 2"/>
     <w:aliases w:val="02 - כותרת 2"/>
-    <w:basedOn w:val="a"/>
-    <w:next w:val="a"/>
-    <w:link w:val="20"/>
+    <w:basedOn w:val="Normal"/>
+    <w:next w:val="Normal"/>
+    <w:link w:val="Heading2Char"/>
     <w:unhideWhenUsed/>
     <w:qFormat/>
     <w:rsid w:val="00C80094"/>
@@ -3683,12 +4142,12 @@
       <w:szCs w:val="36"/>
     </w:rPr>
   </w:style>
-  <w:style w:type="paragraph" w:styleId="3">
+  <w:style w:type="paragraph" w:styleId="Heading3">
     <w:name w:val="heading 3"/>
     <w:aliases w:val="03 - כותרת 3"/>
-    <w:basedOn w:val="a"/>
-    <w:next w:val="a"/>
-    <w:link w:val="30"/>
+    <w:basedOn w:val="Normal"/>
+    <w:next w:val="Normal"/>
+    <w:link w:val="Heading3Char"/>
     <w:unhideWhenUsed/>
     <w:qFormat/>
     <w:rsid w:val="00C80094"/>
@@ -3707,12 +4166,12 @@
       <w:szCs w:val="28"/>
     </w:rPr>
   </w:style>
-  <w:style w:type="paragraph" w:styleId="4">
+  <w:style w:type="paragraph" w:styleId="Heading4">
     <w:name w:val="heading 4"/>
     <w:aliases w:val="04 - כותרת 4"/>
-    <w:basedOn w:val="a"/>
-    <w:next w:val="a"/>
-    <w:link w:val="40"/>
+    <w:basedOn w:val="Normal"/>
+    <w:next w:val="Normal"/>
+    <w:link w:val="Heading4Char"/>
     <w:autoRedefine/>
     <w:unhideWhenUsed/>
     <w:qFormat/>
@@ -3730,12 +4189,12 @@
       <w:color w:val="365F91" w:themeColor="accent1" w:themeShade="BF"/>
     </w:rPr>
   </w:style>
-  <w:style w:type="paragraph" w:styleId="5">
+  <w:style w:type="paragraph" w:styleId="Heading5">
     <w:name w:val="heading 5"/>
     <w:aliases w:val="הערה"/>
-    <w:basedOn w:val="a"/>
-    <w:next w:val="a"/>
-    <w:link w:val="50"/>
+    <w:basedOn w:val="Normal"/>
+    <w:next w:val="Normal"/>
+    <w:link w:val="Heading5Char"/>
     <w:qFormat/>
     <w:rsid w:val="00C538F7"/>
     <w:pPr>
@@ -3746,11 +4205,11 @@
       <w:u w:val="single"/>
     </w:rPr>
   </w:style>
-  <w:style w:type="paragraph" w:styleId="6">
+  <w:style w:type="paragraph" w:styleId="Heading6">
     <w:name w:val="heading 6"/>
-    <w:basedOn w:val="a"/>
-    <w:next w:val="a"/>
-    <w:link w:val="60"/>
+    <w:basedOn w:val="Normal"/>
+    <w:next w:val="Normal"/>
+    <w:link w:val="Heading6Char"/>
     <w:unhideWhenUsed/>
     <w:qFormat/>
     <w:rsid w:val="00990399"/>
@@ -3767,11 +4226,11 @@
       <w:color w:val="243F60" w:themeColor="accent1" w:themeShade="7F"/>
     </w:rPr>
   </w:style>
-  <w:style w:type="paragraph" w:styleId="7">
+  <w:style w:type="paragraph" w:styleId="Heading7">
     <w:name w:val="heading 7"/>
-    <w:basedOn w:val="a"/>
-    <w:next w:val="a"/>
-    <w:link w:val="70"/>
+    <w:basedOn w:val="Normal"/>
+    <w:next w:val="Normal"/>
+    <w:link w:val="Heading7Char"/>
     <w:unhideWhenUsed/>
     <w:qFormat/>
     <w:rsid w:val="00990399"/>
@@ -3788,11 +4247,11 @@
       <w:color w:val="404040" w:themeColor="text1" w:themeTint="BF"/>
     </w:rPr>
   </w:style>
-  <w:style w:type="paragraph" w:styleId="8">
+  <w:style w:type="paragraph" w:styleId="Heading8">
     <w:name w:val="heading 8"/>
-    <w:basedOn w:val="a"/>
-    <w:next w:val="a"/>
-    <w:link w:val="80"/>
+    <w:basedOn w:val="Normal"/>
+    <w:next w:val="Normal"/>
+    <w:link w:val="Heading8Char"/>
     <w:unhideWhenUsed/>
     <w:qFormat/>
     <w:rsid w:val="00990399"/>
@@ -3809,12 +4268,12 @@
       <w:szCs w:val="20"/>
     </w:rPr>
   </w:style>
-  <w:style w:type="paragraph" w:styleId="9">
+  <w:style w:type="paragraph" w:styleId="Heading9">
     <w:name w:val="heading 9"/>
     <w:aliases w:val="דוגמא"/>
-    <w:basedOn w:val="a"/>
-    <w:next w:val="a"/>
-    <w:link w:val="90"/>
+    <w:basedOn w:val="Normal"/>
+    <w:next w:val="Normal"/>
+    <w:link w:val="Heading9Char"/>
     <w:qFormat/>
     <w:rsid w:val="00C538F7"/>
     <w:pPr>
@@ -3822,13 +4281,13 @@
       <w:outlineLvl w:val="8"/>
     </w:pPr>
   </w:style>
-  <w:style w:type="character" w:default="1" w:styleId="a0">
+  <w:style w:type="character" w:default="1" w:styleId="DefaultParagraphFont">
     <w:name w:val="Default Paragraph Font"/>
     <w:uiPriority w:val="1"/>
     <w:semiHidden/>
     <w:unhideWhenUsed/>
   </w:style>
-  <w:style w:type="table" w:default="1" w:styleId="a1">
+  <w:style w:type="table" w:default="1" w:styleId="TableNormal">
     <w:name w:val="Normal Table"/>
     <w:uiPriority w:val="99"/>
     <w:semiHidden/>
@@ -3843,16 +4302,16 @@
       </w:tblCellMar>
     </w:tblPr>
   </w:style>
-  <w:style w:type="numbering" w:default="1" w:styleId="a2">
+  <w:style w:type="numbering" w:default="1" w:styleId="NoList">
     <w:name w:val="No List"/>
     <w:uiPriority w:val="99"/>
     <w:semiHidden/>
     <w:unhideWhenUsed/>
   </w:style>
-  <w:style w:type="character" w:customStyle="1" w:styleId="10">
-    <w:name w:val="כותרת 1 תו"/>
-    <w:basedOn w:val="a0"/>
-    <w:link w:val="1"/>
+  <w:style w:type="character" w:customStyle="1" w:styleId="Heading1Char">
+    <w:name w:val="Heading 1 Char"/>
+    <w:basedOn w:val="DefaultParagraphFont"/>
+    <w:link w:val="Heading1"/>
     <w:rsid w:val="008A6109"/>
     <w:rPr>
       <w:b/>
@@ -3861,11 +4320,11 @@
       <w:szCs w:val="66"/>
     </w:rPr>
   </w:style>
-  <w:style w:type="character" w:customStyle="1" w:styleId="20">
-    <w:name w:val="כותרת 2 תו"/>
-    <w:aliases w:val="02 - כותרת 2 תו"/>
-    <w:basedOn w:val="a0"/>
-    <w:link w:val="2"/>
+  <w:style w:type="character" w:customStyle="1" w:styleId="Heading2Char">
+    <w:name w:val="Heading 2 Char"/>
+    <w:aliases w:val="02 - כותרת 2 Char"/>
+    <w:basedOn w:val="DefaultParagraphFont"/>
+    <w:link w:val="Heading2"/>
     <w:rsid w:val="00C80094"/>
     <w:rPr>
       <w:rFonts w:eastAsiaTheme="majorEastAsia" w:cs="Arial"/>
@@ -3876,11 +4335,11 @@
       <w:szCs w:val="36"/>
     </w:rPr>
   </w:style>
-  <w:style w:type="character" w:customStyle="1" w:styleId="30">
-    <w:name w:val="כותרת 3 תו"/>
-    <w:aliases w:val="03 - כותרת 3 תו"/>
-    <w:basedOn w:val="a0"/>
-    <w:link w:val="3"/>
+  <w:style w:type="character" w:customStyle="1" w:styleId="Heading3Char">
+    <w:name w:val="Heading 3 Char"/>
+    <w:aliases w:val="03 - כותרת 3 Char"/>
+    <w:basedOn w:val="DefaultParagraphFont"/>
+    <w:link w:val="Heading3"/>
     <w:rsid w:val="00C80094"/>
     <w:rPr>
       <w:rFonts w:eastAsiaTheme="majorEastAsia" w:cs="Arial"/>
@@ -3891,11 +4350,11 @@
       <w:szCs w:val="28"/>
     </w:rPr>
   </w:style>
-  <w:style w:type="character" w:customStyle="1" w:styleId="40">
-    <w:name w:val="כותרת 4 תו"/>
-    <w:aliases w:val="04 - כותרת 4 תו"/>
-    <w:basedOn w:val="a0"/>
-    <w:link w:val="4"/>
+  <w:style w:type="character" w:customStyle="1" w:styleId="Heading4Char">
+    <w:name w:val="Heading 4 Char"/>
+    <w:aliases w:val="04 - כותרת 4 Char"/>
+    <w:basedOn w:val="DefaultParagraphFont"/>
+    <w:link w:val="Heading4"/>
     <w:rsid w:val="0024605D"/>
     <w:rPr>
       <w:rFonts w:eastAsiaTheme="majorEastAsia"/>
@@ -3904,20 +4363,20 @@
       <w:color w:val="365F91" w:themeColor="accent1" w:themeShade="BF"/>
     </w:rPr>
   </w:style>
-  <w:style w:type="character" w:customStyle="1" w:styleId="50">
-    <w:name w:val="כותרת 5 תו"/>
-    <w:aliases w:val="הערה תו"/>
-    <w:basedOn w:val="a0"/>
-    <w:link w:val="5"/>
+  <w:style w:type="character" w:customStyle="1" w:styleId="Heading5Char">
+    <w:name w:val="Heading 5 Char"/>
+    <w:aliases w:val="הערה Char"/>
+    <w:basedOn w:val="DefaultParagraphFont"/>
+    <w:link w:val="Heading5"/>
     <w:rsid w:val="00C538F7"/>
     <w:rPr>
       <w:u w:val="single"/>
     </w:rPr>
   </w:style>
-  <w:style w:type="character" w:customStyle="1" w:styleId="60">
-    <w:name w:val="כותרת 6 תו"/>
-    <w:basedOn w:val="a0"/>
-    <w:link w:val="6"/>
+  <w:style w:type="character" w:customStyle="1" w:styleId="Heading6Char">
+    <w:name w:val="Heading 6 Char"/>
+    <w:basedOn w:val="DefaultParagraphFont"/>
+    <w:link w:val="Heading6"/>
     <w:uiPriority w:val="9"/>
     <w:semiHidden/>
     <w:rsid w:val="00990399"/>
@@ -3928,10 +4387,10 @@
       <w:color w:val="243F60" w:themeColor="accent1" w:themeShade="7F"/>
     </w:rPr>
   </w:style>
-  <w:style w:type="character" w:customStyle="1" w:styleId="70">
-    <w:name w:val="כותרת 7 תו"/>
-    <w:basedOn w:val="a0"/>
-    <w:link w:val="7"/>
+  <w:style w:type="character" w:customStyle="1" w:styleId="Heading7Char">
+    <w:name w:val="Heading 7 Char"/>
+    <w:basedOn w:val="DefaultParagraphFont"/>
+    <w:link w:val="Heading7"/>
     <w:uiPriority w:val="9"/>
     <w:semiHidden/>
     <w:rsid w:val="00990399"/>
@@ -3942,10 +4401,10 @@
       <w:color w:val="404040" w:themeColor="text1" w:themeTint="BF"/>
     </w:rPr>
   </w:style>
-  <w:style w:type="character" w:customStyle="1" w:styleId="80">
-    <w:name w:val="כותרת 8 תו"/>
-    <w:basedOn w:val="a0"/>
-    <w:link w:val="8"/>
+  <w:style w:type="character" w:customStyle="1" w:styleId="Heading8Char">
+    <w:name w:val="Heading 8 Char"/>
+    <w:basedOn w:val="DefaultParagraphFont"/>
+    <w:link w:val="Heading8"/>
     <w:uiPriority w:val="9"/>
     <w:semiHidden/>
     <w:rsid w:val="00990399"/>
@@ -3956,17 +4415,17 @@
       <w:szCs w:val="20"/>
     </w:rPr>
   </w:style>
-  <w:style w:type="character" w:customStyle="1" w:styleId="90">
-    <w:name w:val="כותרת 9 תו"/>
-    <w:aliases w:val="דוגמא תו"/>
-    <w:basedOn w:val="a0"/>
-    <w:link w:val="9"/>
+  <w:style w:type="character" w:customStyle="1" w:styleId="Heading9Char">
+    <w:name w:val="Heading 9 Char"/>
+    <w:aliases w:val="דוגמא Char"/>
+    <w:basedOn w:val="DefaultParagraphFont"/>
+    <w:link w:val="Heading9"/>
     <w:rsid w:val="00C538F7"/>
   </w:style>
-  <w:style w:type="paragraph" w:styleId="a3">
+  <w:style w:type="paragraph" w:styleId="Header">
     <w:name w:val="header"/>
-    <w:basedOn w:val="a"/>
-    <w:link w:val="a4"/>
+    <w:basedOn w:val="Normal"/>
+    <w:link w:val="HeaderChar"/>
     <w:unhideWhenUsed/>
     <w:rsid w:val="00D171E7"/>
     <w:pPr>
@@ -3977,18 +4436,18 @@
       <w:spacing w:after="0" w:line="240" w:lineRule="auto"/>
     </w:pPr>
   </w:style>
-  <w:style w:type="character" w:customStyle="1" w:styleId="a4">
-    <w:name w:val="כותרת עליונה תו"/>
-    <w:basedOn w:val="a0"/>
-    <w:link w:val="a3"/>
+  <w:style w:type="character" w:customStyle="1" w:styleId="HeaderChar">
+    <w:name w:val="Header Char"/>
+    <w:basedOn w:val="DefaultParagraphFont"/>
+    <w:link w:val="Header"/>
     <w:uiPriority w:val="99"/>
     <w:semiHidden/>
     <w:rsid w:val="00D171E7"/>
   </w:style>
-  <w:style w:type="paragraph" w:styleId="a5">
+  <w:style w:type="paragraph" w:styleId="Footer">
     <w:name w:val="footer"/>
-    <w:basedOn w:val="a"/>
-    <w:link w:val="a6"/>
+    <w:basedOn w:val="Normal"/>
+    <w:link w:val="FooterChar"/>
     <w:uiPriority w:val="99"/>
     <w:unhideWhenUsed/>
     <w:rsid w:val="00D171E7"/>
@@ -4000,17 +4459,17 @@
       <w:spacing w:after="0" w:line="240" w:lineRule="auto"/>
     </w:pPr>
   </w:style>
-  <w:style w:type="character" w:customStyle="1" w:styleId="a6">
-    <w:name w:val="כותרת תחתונה תו"/>
-    <w:basedOn w:val="a0"/>
-    <w:link w:val="a5"/>
+  <w:style w:type="character" w:customStyle="1" w:styleId="FooterChar">
+    <w:name w:val="Footer Char"/>
+    <w:basedOn w:val="DefaultParagraphFont"/>
+    <w:link w:val="Footer"/>
     <w:uiPriority w:val="99"/>
     <w:rsid w:val="00D171E7"/>
   </w:style>
-  <w:style w:type="paragraph" w:styleId="a7">
+  <w:style w:type="paragraph" w:styleId="BalloonText">
     <w:name w:val="Balloon Text"/>
-    <w:basedOn w:val="a"/>
-    <w:link w:val="a8"/>
+    <w:basedOn w:val="Normal"/>
+    <w:link w:val="BalloonTextChar"/>
     <w:uiPriority w:val="99"/>
     <w:semiHidden/>
     <w:unhideWhenUsed/>
@@ -4024,10 +4483,10 @@
       <w:szCs w:val="16"/>
     </w:rPr>
   </w:style>
-  <w:style w:type="character" w:customStyle="1" w:styleId="a8">
-    <w:name w:val="טקסט בלונים תו"/>
-    <w:basedOn w:val="a0"/>
-    <w:link w:val="a7"/>
+  <w:style w:type="character" w:customStyle="1" w:styleId="BalloonTextChar">
+    <w:name w:val="Balloon Text Char"/>
+    <w:basedOn w:val="DefaultParagraphFont"/>
+    <w:link w:val="BalloonText"/>
     <w:uiPriority w:val="99"/>
     <w:semiHidden/>
     <w:rsid w:val="00D171E7"/>
@@ -4039,16 +4498,16 @@
   </w:style>
   <w:style w:type="character" w:styleId="Hyperlink">
     <w:name w:val="Hyperlink"/>
-    <w:basedOn w:val="a0"/>
+    <w:basedOn w:val="DefaultParagraphFont"/>
     <w:rsid w:val="00310ED9"/>
     <w:rPr>
       <w:color w:val="0000FF"/>
       <w:u w:val="single"/>
     </w:rPr>
   </w:style>
-  <w:style w:type="character" w:styleId="a9">
+  <w:style w:type="character" w:styleId="CommentReference">
     <w:name w:val="annotation reference"/>
-    <w:basedOn w:val="a0"/>
+    <w:basedOn w:val="DefaultParagraphFont"/>
     <w:semiHidden/>
     <w:rsid w:val="00310ED9"/>
     <w:rPr>
@@ -4056,10 +4515,10 @@
       <w:szCs w:val="16"/>
     </w:rPr>
   </w:style>
-  <w:style w:type="paragraph" w:styleId="aa">
+  <w:style w:type="paragraph" w:styleId="CommentText">
     <w:name w:val="annotation text"/>
-    <w:basedOn w:val="a"/>
-    <w:link w:val="ab"/>
+    <w:basedOn w:val="Normal"/>
+    <w:link w:val="CommentTextChar"/>
     <w:semiHidden/>
     <w:rsid w:val="00310ED9"/>
     <w:pPr>
@@ -4072,10 +4531,10 @@
       <w:lang w:eastAsia="he-IL"/>
     </w:rPr>
   </w:style>
-  <w:style w:type="character" w:customStyle="1" w:styleId="ab">
-    <w:name w:val="טקסט הערה תו"/>
-    <w:basedOn w:val="a0"/>
-    <w:link w:val="aa"/>
+  <w:style w:type="character" w:customStyle="1" w:styleId="CommentTextChar">
+    <w:name w:val="Comment Text Char"/>
+    <w:basedOn w:val="DefaultParagraphFont"/>
+    <w:link w:val="CommentText"/>
     <w:semiHidden/>
     <w:rsid w:val="00310ED9"/>
     <w:rPr>
@@ -4085,10 +4544,10 @@
       <w:lang w:eastAsia="he-IL"/>
     </w:rPr>
   </w:style>
-  <w:style w:type="paragraph" w:styleId="ac">
+  <w:style w:type="paragraph" w:styleId="Caption">
     <w:name w:val="caption"/>
-    <w:basedOn w:val="a"/>
-    <w:next w:val="a"/>
+    <w:basedOn w:val="Normal"/>
+    <w:next w:val="Normal"/>
     <w:uiPriority w:val="35"/>
     <w:unhideWhenUsed/>
     <w:qFormat/>
@@ -4104,9 +4563,9 @@
       <w:szCs w:val="18"/>
     </w:rPr>
   </w:style>
-  <w:style w:type="paragraph" w:styleId="ad">
+  <w:style w:type="paragraph" w:styleId="NoSpacing">
     <w:name w:val="No Spacing"/>
-    <w:link w:val="ae"/>
+    <w:link w:val="NoSpacingChar"/>
     <w:uiPriority w:val="1"/>
     <w:qFormat/>
     <w:rsid w:val="00393BDD"/>
@@ -4118,19 +4577,19 @@
       <w:rFonts w:eastAsiaTheme="minorEastAsia"/>
     </w:rPr>
   </w:style>
-  <w:style w:type="character" w:customStyle="1" w:styleId="ae">
-    <w:name w:val="ללא מרווח תו"/>
-    <w:basedOn w:val="a0"/>
-    <w:link w:val="ad"/>
+  <w:style w:type="character" w:customStyle="1" w:styleId="NoSpacingChar">
+    <w:name w:val="No Spacing Char"/>
+    <w:basedOn w:val="DefaultParagraphFont"/>
+    <w:link w:val="NoSpacing"/>
     <w:uiPriority w:val="1"/>
     <w:rsid w:val="00393BDD"/>
     <w:rPr>
       <w:rFonts w:eastAsiaTheme="minorEastAsia"/>
     </w:rPr>
   </w:style>
-  <w:style w:type="paragraph" w:styleId="af">
+  <w:style w:type="paragraph" w:styleId="ListParagraph">
     <w:name w:val="List Paragraph"/>
-    <w:basedOn w:val="a"/>
+    <w:basedOn w:val="Normal"/>
     <w:uiPriority w:val="34"/>
     <w:qFormat/>
     <w:rsid w:val="002E15D1"/>
@@ -4139,14 +4598,14 @@
       <w:contextualSpacing/>
     </w:pPr>
   </w:style>
-  <w:style w:type="character" w:styleId="af0">
+  <w:style w:type="character" w:styleId="PageNumber">
     <w:name w:val="page number"/>
-    <w:basedOn w:val="a0"/>
+    <w:basedOn w:val="DefaultParagraphFont"/>
     <w:rsid w:val="008A6109"/>
   </w:style>
   <w:style w:type="paragraph" w:customStyle="1" w:styleId="Code">
     <w:name w:val="Code"/>
-    <w:basedOn w:val="a"/>
+    <w:basedOn w:val="Normal"/>
     <w:rsid w:val="008A6109"/>
     <w:pPr>
       <w:pBdr>
@@ -4175,8 +4634,8 @@
   </w:style>
   <w:style w:type="paragraph" w:styleId="TOC1">
     <w:name w:val="toc 1"/>
-    <w:basedOn w:val="a"/>
-    <w:next w:val="a"/>
+    <w:basedOn w:val="Normal"/>
+    <w:next w:val="Normal"/>
     <w:autoRedefine/>
     <w:uiPriority w:val="39"/>
     <w:rsid w:val="00D317AA"/>
@@ -4197,8 +4656,8 @@
   </w:style>
   <w:style w:type="paragraph" w:styleId="TOC2">
     <w:name w:val="toc 2"/>
-    <w:basedOn w:val="a"/>
-    <w:next w:val="a"/>
+    <w:basedOn w:val="Normal"/>
+    <w:next w:val="Normal"/>
     <w:autoRedefine/>
     <w:uiPriority w:val="39"/>
     <w:rsid w:val="00174A92"/>
@@ -4215,8 +4674,8 @@
   </w:style>
   <w:style w:type="paragraph" w:styleId="TOC3">
     <w:name w:val="toc 3"/>
-    <w:basedOn w:val="a"/>
-    <w:next w:val="a"/>
+    <w:basedOn w:val="Normal"/>
+    <w:next w:val="Normal"/>
     <w:autoRedefine/>
     <w:uiPriority w:val="39"/>
     <w:rsid w:val="00174A92"/>
@@ -4231,10 +4690,10 @@
       <w:lang w:eastAsia="he-IL"/>
     </w:rPr>
   </w:style>
-  <w:style w:type="paragraph" w:styleId="af1">
+  <w:style w:type="paragraph" w:styleId="BodyText">
     <w:name w:val="Body Text"/>
-    <w:basedOn w:val="a"/>
-    <w:link w:val="af2"/>
+    <w:basedOn w:val="Normal"/>
+    <w:link w:val="BodyTextChar"/>
     <w:rsid w:val="008A6109"/>
     <w:pPr>
       <w:bidi w:val="0"/>
@@ -4246,10 +4705,10 @@
       <w:szCs w:val="20"/>
     </w:rPr>
   </w:style>
-  <w:style w:type="character" w:customStyle="1" w:styleId="af2">
-    <w:name w:val="גוף טקסט תו"/>
-    <w:basedOn w:val="a0"/>
-    <w:link w:val="af1"/>
+  <w:style w:type="character" w:customStyle="1" w:styleId="BodyTextChar">
+    <w:name w:val="Body Text Char"/>
+    <w:basedOn w:val="DefaultParagraphFont"/>
+    <w:link w:val="BodyText"/>
     <w:rsid w:val="008A6109"/>
     <w:rPr>
       <w:rFonts w:ascii="Courier New" w:eastAsia="Times New Roman" w:hAnsi="Courier New" w:cs="Courier New"/>
@@ -4257,10 +4716,10 @@
       <w:szCs w:val="20"/>
     </w:rPr>
   </w:style>
-  <w:style w:type="paragraph" w:styleId="21">
+  <w:style w:type="paragraph" w:styleId="BodyText2">
     <w:name w:val="Body Text 2"/>
-    <w:basedOn w:val="a"/>
-    <w:link w:val="22"/>
+    <w:basedOn w:val="Normal"/>
+    <w:link w:val="BodyText2Char"/>
     <w:rsid w:val="008A6109"/>
     <w:pPr>
       <w:bidi w:val="0"/>
@@ -4270,10 +4729,10 @@
       <w:rFonts w:ascii="Courier New" w:eastAsia="Times New Roman" w:hAnsi="Courier New" w:cs="Courier New"/>
     </w:rPr>
   </w:style>
-  <w:style w:type="character" w:customStyle="1" w:styleId="22">
-    <w:name w:val="גוף טקסט 2 תו"/>
-    <w:basedOn w:val="a0"/>
-    <w:link w:val="21"/>
+  <w:style w:type="character" w:customStyle="1" w:styleId="BodyText2Char">
+    <w:name w:val="Body Text 2 Char"/>
+    <w:basedOn w:val="DefaultParagraphFont"/>
+    <w:link w:val="BodyText2"/>
     <w:rsid w:val="008A6109"/>
     <w:rPr>
       <w:rFonts w:ascii="Courier New" w:eastAsia="Times New Roman" w:hAnsi="Courier New" w:cs="Courier New"/>
@@ -4281,8 +4740,8 @@
   </w:style>
   <w:style w:type="paragraph" w:styleId="TOC4">
     <w:name w:val="toc 4"/>
-    <w:basedOn w:val="a"/>
-    <w:next w:val="a"/>
+    <w:basedOn w:val="Normal"/>
+    <w:next w:val="Normal"/>
     <w:autoRedefine/>
     <w:uiPriority w:val="39"/>
     <w:rsid w:val="008A6109"/>
@@ -4299,8 +4758,8 @@
   </w:style>
   <w:style w:type="paragraph" w:styleId="TOC5">
     <w:name w:val="toc 5"/>
-    <w:basedOn w:val="a"/>
-    <w:next w:val="a"/>
+    <w:basedOn w:val="Normal"/>
+    <w:next w:val="Normal"/>
     <w:autoRedefine/>
     <w:uiPriority w:val="39"/>
     <w:rsid w:val="008A6109"/>
@@ -4317,7 +4776,7 @@
   </w:style>
   <w:style w:type="paragraph" w:styleId="NormalWeb">
     <w:name w:val="Normal (Web)"/>
-    <w:basedOn w:val="a"/>
+    <w:basedOn w:val="Normal"/>
     <w:rsid w:val="008A6109"/>
     <w:pPr>
       <w:bidi w:val="0"/>
@@ -4329,10 +4788,10 @@
       <w:szCs w:val="24"/>
     </w:rPr>
   </w:style>
-  <w:style w:type="paragraph" w:styleId="af3">
+  <w:style w:type="paragraph" w:styleId="DocumentMap">
     <w:name w:val="Document Map"/>
-    <w:basedOn w:val="a"/>
-    <w:link w:val="af4"/>
+    <w:basedOn w:val="Normal"/>
+    <w:link w:val="DocumentMapChar"/>
     <w:uiPriority w:val="99"/>
     <w:semiHidden/>
     <w:unhideWhenUsed/>
@@ -4346,10 +4805,10 @@
       <w:szCs w:val="16"/>
     </w:rPr>
   </w:style>
-  <w:style w:type="character" w:customStyle="1" w:styleId="af4">
-    <w:name w:val="מפת מסמך תו"/>
-    <w:basedOn w:val="a0"/>
-    <w:link w:val="af3"/>
+  <w:style w:type="character" w:customStyle="1" w:styleId="DocumentMapChar">
+    <w:name w:val="Document Map Char"/>
+    <w:basedOn w:val="DefaultParagraphFont"/>
+    <w:link w:val="DocumentMap"/>
     <w:uiPriority w:val="99"/>
     <w:semiHidden/>
     <w:rsid w:val="00192FC8"/>
@@ -4361,8 +4820,8 @@
   </w:style>
   <w:style w:type="paragraph" w:styleId="TOC9">
     <w:name w:val="toc 9"/>
-    <w:basedOn w:val="a"/>
-    <w:next w:val="a"/>
+    <w:basedOn w:val="Normal"/>
+    <w:next w:val="Normal"/>
     <w:autoRedefine/>
     <w:uiPriority w:val="39"/>
     <w:unhideWhenUsed/>
@@ -4372,10 +4831,10 @@
       <w:ind w:left="1760"/>
     </w:pPr>
   </w:style>
-  <w:style w:type="paragraph" w:styleId="HTML">
+  <w:style w:type="paragraph" w:styleId="HTMLPreformatted">
     <w:name w:val="HTML Preformatted"/>
-    <w:basedOn w:val="a"/>
-    <w:link w:val="HTML0"/>
+    <w:basedOn w:val="Normal"/>
+    <w:link w:val="HTMLPreformattedChar"/>
     <w:unhideWhenUsed/>
     <w:rsid w:val="000B2922"/>
     <w:pPr>
@@ -4406,10 +4865,10 @@
       <w:szCs w:val="20"/>
     </w:rPr>
   </w:style>
-  <w:style w:type="character" w:customStyle="1" w:styleId="HTML0">
-    <w:name w:val="HTML מעוצב מראש תו"/>
-    <w:basedOn w:val="a0"/>
-    <w:link w:val="HTML"/>
+  <w:style w:type="character" w:customStyle="1" w:styleId="HTMLPreformattedChar">
+    <w:name w:val="HTML Preformatted Char"/>
+    <w:basedOn w:val="DefaultParagraphFont"/>
+    <w:link w:val="HTMLPreformatted"/>
     <w:uiPriority w:val="99"/>
     <w:semiHidden/>
     <w:rsid w:val="000B2922"/>
@@ -4421,8 +4880,8 @@
   </w:style>
   <w:style w:type="paragraph" w:styleId="TOC6">
     <w:name w:val="toc 6"/>
-    <w:basedOn w:val="a"/>
-    <w:next w:val="a"/>
+    <w:basedOn w:val="Normal"/>
+    <w:next w:val="Normal"/>
     <w:autoRedefine/>
     <w:uiPriority w:val="39"/>
     <w:unhideWhenUsed/>
@@ -4437,8 +4896,8 @@
   </w:style>
   <w:style w:type="paragraph" w:styleId="TOC7">
     <w:name w:val="toc 7"/>
-    <w:basedOn w:val="a"/>
-    <w:next w:val="a"/>
+    <w:basedOn w:val="Normal"/>
+    <w:next w:val="Normal"/>
     <w:autoRedefine/>
     <w:uiPriority w:val="39"/>
     <w:unhideWhenUsed/>
@@ -4453,8 +4912,8 @@
   </w:style>
   <w:style w:type="paragraph" w:styleId="TOC8">
     <w:name w:val="toc 8"/>
-    <w:basedOn w:val="a"/>
-    <w:next w:val="a"/>
+    <w:basedOn w:val="Normal"/>
+    <w:next w:val="Normal"/>
     <w:autoRedefine/>
     <w:uiPriority w:val="39"/>
     <w:unhideWhenUsed/>
@@ -4469,23 +4928,23 @@
   </w:style>
   <w:style w:type="character" w:customStyle="1" w:styleId="toctoggle">
     <w:name w:val="toctoggle"/>
-    <w:basedOn w:val="a0"/>
+    <w:basedOn w:val="DefaultParagraphFont"/>
     <w:rsid w:val="00C80094"/>
   </w:style>
   <w:style w:type="character" w:customStyle="1" w:styleId="tocnumber2">
     <w:name w:val="tocnumber2"/>
-    <w:basedOn w:val="a0"/>
+    <w:basedOn w:val="DefaultParagraphFont"/>
     <w:rsid w:val="00C80094"/>
   </w:style>
   <w:style w:type="character" w:customStyle="1" w:styleId="toctext">
     <w:name w:val="toctext"/>
-    <w:basedOn w:val="a0"/>
+    <w:basedOn w:val="DefaultParagraphFont"/>
     <w:rsid w:val="00C80094"/>
   </w:style>
   <w:style w:type="paragraph" w:customStyle="1" w:styleId="08-">
     <w:name w:val="08 - אופציה למצגת"/>
-    <w:basedOn w:val="a"/>
-    <w:next w:val="a"/>
+    <w:basedOn w:val="Normal"/>
+    <w:next w:val="Normal"/>
     <w:autoRedefine/>
     <w:qFormat/>
     <w:rsid w:val="003D6884"/>
@@ -4497,8 +4956,8 @@
   </w:style>
   <w:style w:type="paragraph" w:customStyle="1" w:styleId="07-">
     <w:name w:val="07 - טקסט לתמונה"/>
-    <w:basedOn w:val="a"/>
-    <w:next w:val="a"/>
+    <w:basedOn w:val="Normal"/>
+    <w:next w:val="Normal"/>
     <w:qFormat/>
     <w:rsid w:val="003D5B01"/>
     <w:pPr>
@@ -4513,7 +4972,7 @@
   </w:style>
   <w:style w:type="character" w:styleId="FollowedHyperlink">
     <w:name w:val="FollowedHyperlink"/>
-    <w:basedOn w:val="a0"/>
+    <w:basedOn w:val="DefaultParagraphFont"/>
     <w:uiPriority w:val="99"/>
     <w:semiHidden/>
     <w:unhideWhenUsed/>
@@ -4525,7 +4984,7 @@
   </w:style>
   <w:style w:type="paragraph" w:customStyle="1" w:styleId="06-">
     <w:name w:val="06 - תמונה"/>
-    <w:basedOn w:val="a"/>
+    <w:basedOn w:val="Normal"/>
     <w:next w:val="07-"/>
     <w:link w:val="06-0"/>
     <w:qFormat/>
@@ -4540,7 +4999,7 @@
   </w:style>
   <w:style w:type="paragraph" w:customStyle="1" w:styleId="05-">
     <w:name w:val="05 - רגיל לפני תמונה"/>
-    <w:basedOn w:val="a"/>
+    <w:basedOn w:val="Normal"/>
     <w:next w:val="06-"/>
     <w:link w:val="05-0"/>
     <w:qFormat/>
@@ -4551,7 +5010,7 @@
   </w:style>
   <w:style w:type="character" w:customStyle="1" w:styleId="06-0">
     <w:name w:val="06 - תמונה תו"/>
-    <w:basedOn w:val="a0"/>
+    <w:basedOn w:val="DefaultParagraphFont"/>
     <w:link w:val="06-"/>
     <w:rsid w:val="00695A4F"/>
     <w:rPr>
@@ -4560,15 +5019,15 @@
   </w:style>
   <w:style w:type="character" w:customStyle="1" w:styleId="05-0">
     <w:name w:val="05 - רגיל לפני תמונה תו"/>
-    <w:basedOn w:val="a0"/>
+    <w:basedOn w:val="DefaultParagraphFont"/>
     <w:link w:val="05-"/>
     <w:rsid w:val="00695A4F"/>
   </w:style>
-  <w:style w:type="paragraph" w:styleId="af5">
+  <w:style w:type="paragraph" w:styleId="CommentSubject">
     <w:name w:val="annotation subject"/>
-    <w:basedOn w:val="aa"/>
-    <w:next w:val="aa"/>
-    <w:link w:val="af6"/>
+    <w:basedOn w:val="CommentText"/>
+    <w:next w:val="CommentText"/>
+    <w:link w:val="CommentSubjectChar"/>
     <w:uiPriority w:val="99"/>
     <w:semiHidden/>
     <w:unhideWhenUsed/>
@@ -4583,10 +5042,10 @@
       <w:lang w:eastAsia="en-US"/>
     </w:rPr>
   </w:style>
-  <w:style w:type="character" w:customStyle="1" w:styleId="af6">
-    <w:name w:val="נושא הערה תו"/>
-    <w:basedOn w:val="ab"/>
-    <w:link w:val="af5"/>
+  <w:style w:type="character" w:customStyle="1" w:styleId="CommentSubjectChar">
+    <w:name w:val="Comment Subject Char"/>
+    <w:basedOn w:val="CommentTextChar"/>
+    <w:link w:val="CommentSubject"/>
     <w:uiPriority w:val="99"/>
     <w:semiHidden/>
     <w:rsid w:val="001D7398"/>
@@ -4599,15 +5058,16 @@
       <w:lang w:eastAsia="he-IL"/>
     </w:rPr>
   </w:style>
-  <w:style w:type="table" w:styleId="af7">
+  <w:style w:type="table" w:styleId="TableGrid">
     <w:name w:val="Table Grid"/>
-    <w:basedOn w:val="a1"/>
+    <w:basedOn w:val="TableNormal"/>
     <w:uiPriority w:val="59"/>
     <w:rsid w:val="00DB250D"/>
     <w:pPr>
       <w:spacing w:after="0" w:line="240" w:lineRule="auto"/>
     </w:pPr>
     <w:tblPr>
+      <w:tblInd w:w="0" w:type="dxa"/>
       <w:tblBorders>
         <w:top w:val="single" w:sz="4" w:space="0" w:color="000000" w:themeColor="text1"/>
         <w:left w:val="single" w:sz="4" w:space="0" w:color="000000" w:themeColor="text1"/>
@@ -4616,6 +5076,12 @@
         <w:insideH w:val="single" w:sz="4" w:space="0" w:color="000000" w:themeColor="text1"/>
         <w:insideV w:val="single" w:sz="4" w:space="0" w:color="000000" w:themeColor="text1"/>
       </w:tblBorders>
+      <w:tblCellMar>
+        <w:top w:w="0" w:type="dxa"/>
+        <w:left w:w="108" w:type="dxa"/>
+        <w:bottom w:w="0" w:type="dxa"/>
+        <w:right w:w="108" w:type="dxa"/>
+      </w:tblCellMar>
     </w:tblPr>
   </w:style>
 </w:styles>
@@ -4928,7 +5394,7 @@
 </file>
 
 <file path=customXml/itemProps2.xml><?xml version="1.0" encoding="utf-8"?>
-<ds:datastoreItem xmlns:ds="http://schemas.openxmlformats.org/officeDocument/2006/customXml" ds:itemID="{2749441F-A85F-475F-9A39-670A916532E3}">
+<ds:datastoreItem xmlns:ds="http://schemas.openxmlformats.org/officeDocument/2006/customXml" ds:itemID="{0CBB5601-CAEB-4A4C-93AD-917E3B9CD4BA}">
   <ds:schemaRefs>
     <ds:schemaRef ds:uri="http://schemas.openxmlformats.org/officeDocument/2006/bibliography"/>
   </ds:schemaRefs>

</xml_diff>